<commit_message>
Researching permissions, condensing file reading/writing functions
</commit_message>
<xml_diff>
--- a/Permission Descriptions.docx
+++ b/Permission Descriptions.docx
@@ -3,23 +3,34 @@
 <w:document xmlns:wpc="http://schemas.microsoft.com/office/word/2010/wordprocessingCanvas" xmlns:cx="http://schemas.microsoft.com/office/drawing/2014/chartex" xmlns:cx1="http://schemas.microsoft.com/office/drawing/2015/9/8/chartex" xmlns:cx2="http://schemas.microsoft.com/office/drawing/2015/10/21/chartex" xmlns:cx3="http://schemas.microsoft.com/office/drawing/2016/5/9/chartex" xmlns:cx4="http://schemas.microsoft.com/office/drawing/2016/5/10/chartex" xmlns:cx5="http://schemas.microsoft.com/office/drawing/2016/5/11/chartex" xmlns:cx6="http://schemas.microsoft.com/office/drawing/2016/5/12/chartex" xmlns:cx7="http://schemas.microsoft.com/office/drawing/2016/5/13/chartex" xmlns:cx8="http://schemas.microsoft.com/office/drawing/2016/5/14/chartex" xmlns:mc="http://schemas.openxmlformats.org/markup-compatibility/2006" xmlns:aink="http://schemas.microsoft.com/office/drawing/2016/ink" xmlns:am3d="http://schemas.microsoft.com/office/drawing/2017/model3d" xmlns:o="urn:schemas-microsoft-com:office:office" xmlns:r="http://schemas.openxmlformats.org/officeDocument/2006/relationships" xmlns:m="http://schemas.openxmlformats.org/officeDocument/2006/math" xmlns:v="urn:schemas-microsoft-com:vml" xmlns:wp14="http://schemas.microsoft.com/office/word/2010/wordprocessingDrawing" xmlns:wp="http://schemas.openxmlformats.org/drawingml/2006/wordprocessingDrawing" xmlns:w10="urn:schemas-microsoft-com:office:word" xmlns:w="http://schemas.openxmlformats.org/wordprocessingml/2006/main" xmlns:w14="http://schemas.microsoft.com/office/word/2010/wordml" xmlns:w15="http://schemas.microsoft.com/office/word/2012/wordml" xmlns:w16cex="http://schemas.microsoft.com/office/word/2018/wordml/cex" xmlns:w16cid="http://schemas.microsoft.com/office/word/2016/wordml/cid" xmlns:w16="http://schemas.microsoft.com/office/word/2018/wordml" xmlns:w16se="http://schemas.microsoft.com/office/word/2015/wordml/symex" xmlns:wpg="http://schemas.microsoft.com/office/word/2010/wordprocessingGroup" xmlns:wpi="http://schemas.microsoft.com/office/word/2010/wordprocessingInk" xmlns:wne="http://schemas.microsoft.com/office/word/2006/wordml" xmlns:wps="http://schemas.microsoft.com/office/word/2010/wordprocessingShape" mc:Ignorable="w14 w15 w16se w16cid w16 w16cex wp14">
   <w:body>
     <w:p>
-      <w:pPr>
+      <w:r>
+        <w:t>Prefix is android.permission unless written otherwise.</w:t>
+      </w:r>
+    </w:p>
+    <w:p>
+      <w:r>
+        <w:t xml:space="preserve">Some information found </w:t>
+      </w:r>
+      <w:hyperlink r:id="rId7" w:history="1">
+        <w:r>
+          <w:rPr>
+            <w:rStyle w:val="Hyperlink"/>
+          </w:rPr>
+          <w:t>here</w:t>
+        </w:r>
+      </w:hyperlink>
+      <w:r>
+        <w:t>.</w:t>
+      </w:r>
+    </w:p>
+    <w:p>
+      <w:pPr>
+        <w:jc w:val="center"/>
         <w:rPr>
           <w:sz w:val="28"/>
           <w:szCs w:val="28"/>
         </w:rPr>
       </w:pPr>
-      <w:r>
-        <w:t xml:space="preserve">Prefix is </w:t>
-      </w:r>
-      <w:proofErr w:type="spellStart"/>
-      <w:r>
-        <w:t>android.permission</w:t>
-      </w:r>
-      <w:proofErr w:type="spellEnd"/>
-      <w:r>
-        <w:t xml:space="preserve"> unless written otherwise.</w:t>
-      </w:r>
     </w:p>
     <w:p>
       <w:pPr>
@@ -29,329 +40,165 @@
           <w:szCs w:val="28"/>
         </w:rPr>
       </w:pPr>
-    </w:p>
-    <w:p>
-      <w:pPr>
-        <w:jc w:val="center"/>
+      <w:r>
         <w:rPr>
           <w:sz w:val="28"/>
           <w:szCs w:val="28"/>
         </w:rPr>
-      </w:pPr>
+        <w:t xml:space="preserve">Not </w:t>
+      </w:r>
       <w:r>
         <w:rPr>
           <w:sz w:val="28"/>
           <w:szCs w:val="28"/>
         </w:rPr>
-        <w:t xml:space="preserve">Not on </w:t>
-      </w:r>
-      <w:proofErr w:type="spellStart"/>
+        <w:t>i</w:t>
+      </w:r>
       <w:r>
         <w:rPr>
           <w:sz w:val="28"/>
           <w:szCs w:val="28"/>
         </w:rPr>
-        <w:t>Manifest.permission</w:t>
-      </w:r>
-      <w:proofErr w:type="spellEnd"/>
+        <w:t xml:space="preserve">n </w:t>
+      </w:r>
+      <w:hyperlink r:id="rId8" w:history="1">
+        <w:r>
+          <w:rPr>
+            <w:rStyle w:val="Hyperlink"/>
+            <w:sz w:val="28"/>
+            <w:szCs w:val="28"/>
+          </w:rPr>
+          <w:t>Manifest.permission</w:t>
+        </w:r>
+      </w:hyperlink>
       <w:r>
         <w:rPr>
           <w:sz w:val="28"/>
           <w:szCs w:val="28"/>
         </w:rPr>
-        <w:t xml:space="preserve"> Page</w:t>
-      </w:r>
-    </w:p>
-    <w:p>
-      <w:pPr>
-        <w:jc w:val="center"/>
-      </w:pPr>
-    </w:p>
-    <w:p>
-      <w:r>
-        <w:t>USE_CREDENTIALS</w:t>
-      </w:r>
-    </w:p>
-    <w:p>
-      <w:r>
-        <w:t>Deprecated in API level 23.</w:t>
-      </w:r>
-    </w:p>
-    <w:p/>
-    <w:p>
-      <w:r>
-        <w:t>MANAGE_</w:t>
-      </w:r>
-      <w:proofErr w:type="gramStart"/>
-      <w:r>
-        <w:t>ACCOUNTS</w:t>
-      </w:r>
-      <w:proofErr w:type="gramEnd"/>
-    </w:p>
-    <w:p>
-      <w:r>
-        <w:t>Deprecated in API level 23.</w:t>
-      </w:r>
-    </w:p>
-    <w:p/>
-    <w:p>
-      <w:r>
-        <w:t>READ_</w:t>
-      </w:r>
-      <w:proofErr w:type="gramStart"/>
-      <w:r>
-        <w:t>PROFILE</w:t>
-      </w:r>
-      <w:proofErr w:type="gramEnd"/>
-    </w:p>
-    <w:p>
-      <w:r>
-        <w:t>Deprecated in API level 23.</w:t>
-      </w:r>
-    </w:p>
-    <w:p/>
-    <w:p>
-      <w:r>
-        <w:t>AUTHENTICATE_</w:t>
-      </w:r>
-      <w:proofErr w:type="gramStart"/>
-      <w:r>
-        <w:t>ACCOUNTS</w:t>
-      </w:r>
-      <w:proofErr w:type="gramEnd"/>
-    </w:p>
-    <w:p>
-      <w:r>
-        <w:t>Deprecated in API level 23.</w:t>
-      </w:r>
-    </w:p>
-    <w:p/>
-    <w:p>
-      <w:r>
-        <w:t>FLASHLIGHT</w:t>
-      </w:r>
-    </w:p>
-    <w:p>
-      <w:r>
-        <w:t>Removed.</w:t>
-      </w:r>
-    </w:p>
-    <w:p/>
-    <w:p>
-      <w:r>
-        <w:t>DOWNLOAD_WITHOUT_NOTIFICATION</w:t>
-      </w:r>
-    </w:p>
-    <w:p/>
-    <w:p>
-      <w:r>
-        <w:t>INSTALL_</w:t>
-      </w:r>
-      <w:proofErr w:type="gramStart"/>
-      <w:r>
-        <w:t>SHORTCUT</w:t>
-      </w:r>
-      <w:proofErr w:type="gramEnd"/>
-    </w:p>
-    <w:p/>
-    <w:p>
-      <w:r>
-        <w:t>WRITE_</w:t>
-      </w:r>
-      <w:proofErr w:type="gramStart"/>
-      <w:r>
-        <w:t>SMS</w:t>
-      </w:r>
-      <w:proofErr w:type="gramEnd"/>
-    </w:p>
-    <w:p>
-      <w:r>
-        <w:t>Deprecated in API level 23.</w:t>
-      </w:r>
-    </w:p>
-    <w:p/>
-    <w:p>
-      <w:proofErr w:type="spellStart"/>
-      <w:proofErr w:type="gramStart"/>
-      <w:r>
-        <w:t>com.android</w:t>
-      </w:r>
-      <w:proofErr w:type="gramEnd"/>
-      <w:r>
-        <w:t>.browser.permission.READ_HISTORY_BOOKMARKS</w:t>
-      </w:r>
-      <w:proofErr w:type="spellEnd"/>
-    </w:p>
-    <w:p>
-      <w:r>
-        <w:t>Deprecated in API level 23.</w:t>
-      </w:r>
-    </w:p>
-    <w:p/>
-    <w:p>
-      <w:r>
-        <w:t>READ_USER_DICTIONARY</w:t>
-      </w:r>
-    </w:p>
-    <w:p>
-      <w:r>
-        <w:t>Deprecated in API level 23.</w:t>
-      </w:r>
-    </w:p>
-    <w:p/>
-    <w:p>
-      <w:r>
-        <w:t>WRITE_USER_DICTIONARY</w:t>
-      </w:r>
-    </w:p>
-    <w:p>
-      <w:r>
-        <w:t>Deprecated in API level 23.</w:t>
-      </w:r>
-    </w:p>
-    <w:p/>
-    <w:p>
-      <w:proofErr w:type="spellStart"/>
-      <w:proofErr w:type="gramStart"/>
-      <w:r>
-        <w:t>com.android</w:t>
-      </w:r>
-      <w:proofErr w:type="gramEnd"/>
-      <w:r>
-        <w:t>.browser.permission.WRITE_HISTORY_BOOKMARKS</w:t>
-      </w:r>
-      <w:proofErr w:type="spellEnd"/>
-    </w:p>
-    <w:p>
-      <w:r>
-        <w:t>Deprecated in API level 23.</w:t>
-      </w:r>
-    </w:p>
-    <w:p/>
-    <w:p>
-      <w:r>
-        <w:t>BATTERY_STATS</w:t>
-      </w:r>
-    </w:p>
-    <w:p>
-      <w:r>
-        <w:t>Signature</w:t>
-      </w:r>
-    </w:p>
-    <w:p>
-      <w:r>
-        <w:t>Allows an application to collect battery statistics</w:t>
-      </w:r>
-      <w:r>
-        <w:t>.</w:t>
-      </w:r>
-    </w:p>
-    <w:p/>
-    <w:p>
-      <w:r>
-        <w:t>READ_PRIVILEGED_PHONE_STATE</w:t>
-      </w:r>
-    </w:p>
-    <w:p>
-      <w:r>
-        <w:t>Signature</w:t>
-      </w:r>
-    </w:p>
-    <w:p>
-      <w:r>
-        <w:t>Allows read access to privileged phone state.</w:t>
-      </w:r>
-    </w:p>
-    <w:p/>
-    <w:p>
-      <w:r>
-        <w:lastRenderedPageBreak/>
-        <w:t>INTERACT_ACROSS_USERS</w:t>
-      </w:r>
-    </w:p>
-    <w:p>
-      <w:r>
-        <w:t>Signature</w:t>
-      </w:r>
-    </w:p>
-    <w:p>
-      <w:r>
-        <w:t>Allows an application to call APIs that allow it to do interactions</w:t>
-      </w:r>
-      <w:r>
         <w:t xml:space="preserve"> </w:t>
       </w:r>
       <w:r>
-        <w:t>across the users on the device, using singleton services and</w:t>
-      </w:r>
-      <w:r>
-        <w:t xml:space="preserve"> </w:t>
-      </w:r>
-      <w:r>
-        <w:t>user-targeted broadcasts.  This permission is not available to</w:t>
-      </w:r>
-      <w:r>
-        <w:t xml:space="preserve"> </w:t>
-      </w:r>
-      <w:r>
-        <w:t>third</w:t>
-      </w:r>
-      <w:r>
-        <w:t xml:space="preserve"> p</w:t>
-      </w:r>
-      <w:r>
-        <w:t>arty applications.</w:t>
-      </w:r>
-    </w:p>
-    <w:p/>
-    <w:p>
-      <w:r>
-        <w:t>INTERACT_ACROSS_USERS_FULL</w:t>
-      </w:r>
-    </w:p>
-    <w:p/>
-    <w:p>
-      <w:r>
-        <w:t>MANAGE_DEVICE_ADMINS</w:t>
-      </w:r>
-    </w:p>
-    <w:p/>
-    <w:p>
-      <w:r>
-        <w:t>MANAGE_</w:t>
-      </w:r>
-      <w:proofErr w:type="gramStart"/>
-      <w:r>
-        <w:t>USERS</w:t>
-      </w:r>
-      <w:proofErr w:type="gramEnd"/>
-    </w:p>
-    <w:p/>
-    <w:p>
-      <w:r>
-        <w:t>OVERRIDE_WIFI_CONFIG</w:t>
-      </w:r>
-    </w:p>
-    <w:p/>
-    <w:p>
-      <w:r>
-        <w:t>TETHER_PRIVILEGED</w:t>
-      </w:r>
-    </w:p>
-    <w:p/>
-    <w:p>
-      <w:r>
-        <w:t>UPDATE_APP_OPS_STATS</w:t>
-      </w:r>
-    </w:p>
-    <w:p>
-      <w:pPr>
-        <w:jc w:val="center"/>
         <w:rPr>
           <w:sz w:val="28"/>
           <w:szCs w:val="28"/>
         </w:rPr>
-      </w:pPr>
+        <w:t>Documentation</w:t>
+      </w:r>
+    </w:p>
+    <w:p>
+      <w:pPr>
+        <w:jc w:val="center"/>
+      </w:pPr>
+    </w:p>
+    <w:p>
+      <w:r>
+        <w:t>USE_CREDENTIALS</w:t>
+      </w:r>
+    </w:p>
+    <w:p>
+      <w:r>
+        <w:t>Deprecated in API level 23.</w:t>
+      </w:r>
+    </w:p>
+    <w:p/>
+    <w:p>
+      <w:r>
+        <w:t>MANAGE_ACCOUNTS</w:t>
+      </w:r>
+    </w:p>
+    <w:p>
+      <w:r>
+        <w:t>Deprecated in API level 23.</w:t>
+      </w:r>
+    </w:p>
+    <w:p/>
+    <w:p>
+      <w:r>
+        <w:t>READ_PROFILE</w:t>
+      </w:r>
+    </w:p>
+    <w:p>
+      <w:r>
+        <w:t>Deprecated in API level 23.</w:t>
+      </w:r>
+    </w:p>
+    <w:p/>
+    <w:p>
+      <w:r>
+        <w:t>AUTHENTICATE_ACCOUNTS</w:t>
+      </w:r>
+    </w:p>
+    <w:p>
+      <w:r>
+        <w:t>Deprecated in API level 23.</w:t>
+      </w:r>
+    </w:p>
+    <w:p/>
+    <w:p>
+      <w:r>
+        <w:t>FLASHLIGHT</w:t>
+      </w:r>
+    </w:p>
+    <w:p>
+      <w:r>
+        <w:t>Deprecated in API level 24.</w:t>
+      </w:r>
+    </w:p>
+    <w:p/>
+    <w:p>
+      <w:r>
+        <w:t>WRITE_SMS</w:t>
+      </w:r>
+    </w:p>
+    <w:p>
+      <w:r>
+        <w:t>Deprecated in API level 23.</w:t>
+      </w:r>
+    </w:p>
+    <w:p/>
+    <w:p>
+      <w:r>
+        <w:t>com.android.browser.permission.READ_HISTORY_BOOKMARKS</w:t>
+      </w:r>
+    </w:p>
+    <w:p>
+      <w:r>
+        <w:t>Deprecated in API level 23.</w:t>
+      </w:r>
+    </w:p>
+    <w:p/>
+    <w:p>
+      <w:r>
+        <w:t>READ_USER_DICTIONARY</w:t>
+      </w:r>
+    </w:p>
+    <w:p>
+      <w:r>
+        <w:t>Deprecated in API level 23.</w:t>
+      </w:r>
+    </w:p>
+    <w:p/>
+    <w:p>
+      <w:r>
+        <w:t>WRITE_USER_DICTIONARY</w:t>
+      </w:r>
+    </w:p>
+    <w:p>
+      <w:r>
+        <w:t>Deprecated in API level 23.</w:t>
+      </w:r>
+    </w:p>
+    <w:p/>
+    <w:p>
+      <w:r>
+        <w:t>com.android.browser.permission.WRITE_HISTORY_BOOKMARKS</w:t>
+      </w:r>
+    </w:p>
+    <w:p>
+      <w:r>
+        <w:t>Deprecated in API level 23.</w:t>
+      </w:r>
     </w:p>
     <w:p>
       <w:pPr>
@@ -418,7 +265,6 @@
     </w:p>
     <w:p>
       <w:pPr>
-        <w:jc w:val="center"/>
         <w:rPr>
           <w:sz w:val="28"/>
           <w:szCs w:val="28"/>
@@ -427,7 +273,6 @@
     </w:p>
     <w:p>
       <w:pPr>
-        <w:jc w:val="center"/>
         <w:rPr>
           <w:sz w:val="28"/>
           <w:szCs w:val="28"/>
@@ -436,7 +281,6 @@
     </w:p>
     <w:p>
       <w:pPr>
-        <w:jc w:val="center"/>
         <w:rPr>
           <w:sz w:val="28"/>
           <w:szCs w:val="28"/>
@@ -451,70 +295,12 @@
           <w:szCs w:val="28"/>
         </w:rPr>
       </w:pPr>
-    </w:p>
-    <w:p>
-      <w:pPr>
-        <w:jc w:val="center"/>
+      <w:r>
         <w:rPr>
           <w:sz w:val="28"/>
           <w:szCs w:val="28"/>
         </w:rPr>
-      </w:pPr>
-    </w:p>
-    <w:p>
-      <w:pPr>
-        <w:rPr>
-          <w:sz w:val="28"/>
-          <w:szCs w:val="28"/>
-        </w:rPr>
-      </w:pPr>
-    </w:p>
-    <w:p>
-      <w:pPr>
-        <w:rPr>
-          <w:sz w:val="28"/>
-          <w:szCs w:val="28"/>
-        </w:rPr>
-      </w:pPr>
-    </w:p>
-    <w:p>
-      <w:pPr>
-        <w:rPr>
-          <w:sz w:val="28"/>
-          <w:szCs w:val="28"/>
-        </w:rPr>
-      </w:pPr>
-    </w:p>
-    <w:p>
-      <w:pPr>
-        <w:rPr>
-          <w:sz w:val="28"/>
-          <w:szCs w:val="28"/>
-        </w:rPr>
-      </w:pPr>
-    </w:p>
-    <w:p>
-      <w:pPr>
-        <w:jc w:val="center"/>
-        <w:rPr>
-          <w:sz w:val="28"/>
-          <w:szCs w:val="28"/>
-        </w:rPr>
-      </w:pPr>
-    </w:p>
-    <w:p>
-      <w:pPr>
-        <w:jc w:val="center"/>
-        <w:rPr>
-          <w:sz w:val="28"/>
-          <w:szCs w:val="28"/>
-        </w:rPr>
-      </w:pPr>
-      <w:r>
-        <w:rPr>
-          <w:sz w:val="28"/>
-          <w:szCs w:val="28"/>
-        </w:rPr>
+        <w:lastRenderedPageBreak/>
         <w:t>Dangerous</w:t>
       </w:r>
     </w:p>
@@ -554,7 +340,6 @@
     <w:p/>
     <w:p>
       <w:r>
-        <w:lastRenderedPageBreak/>
         <w:t>ACCESS_FINE_LOCATION</w:t>
       </w:r>
     </w:p>
@@ -703,33 +488,11 @@
         </w:rPr>
         <w:t xml:space="preserve"> </w:t>
       </w:r>
-      <w:proofErr w:type="spellStart"/>
-      <w:r>
-        <w:rPr>
-          <w:color w:val="202124"/>
-        </w:rPr>
-        <w:t>CallRedirectionService</w:t>
-      </w:r>
-      <w:proofErr w:type="spellEnd"/>
-      <w:r>
-        <w:rPr>
-          <w:color w:val="202124"/>
-        </w:rPr>
-        <w:t xml:space="preserve"> instead of the </w:t>
-      </w:r>
-      <w:proofErr w:type="spellStart"/>
-      <w:r>
-        <w:rPr>
-          <w:color w:val="202124"/>
-        </w:rPr>
-        <w:t>Intent.ACTION_NEW_OUTGOING_CALL</w:t>
-      </w:r>
-      <w:proofErr w:type="spellEnd"/>
-      <w:r>
-        <w:rPr>
-          <w:color w:val="202124"/>
-        </w:rPr>
-        <w:t xml:space="preserve"> broadcast.</w:t>
+      <w:r>
+        <w:rPr>
+          <w:color w:val="202124"/>
+        </w:rPr>
+        <w:t>CallRedirectionService instead of the Intent.ACTION_NEW_OUTGOING_CALL broadcast.</w:t>
       </w:r>
     </w:p>
     <w:p>
@@ -883,6 +646,7 @@
           <w:color w:val="202124"/>
           <w:highlight w:val="red"/>
         </w:rPr>
+        <w:lastRenderedPageBreak/>
         <w:t>READ_PHONE_NUMBERS</w:t>
       </w:r>
     </w:p>
@@ -931,7 +695,6 @@
         </w:rPr>
         <w:t>Allows read only access to phone state, including the current cellular network information, the status of any ongoing calls, and a list of any </w:t>
       </w:r>
-      <w:proofErr w:type="spellStart"/>
       <w:r>
         <w:rPr>
           <w:rStyle w:val="HTMLCode"/>
@@ -946,14 +709,7 @@
         <w:rPr>
           <w:color w:val="202124"/>
         </w:rPr>
-        <w:t>s</w:t>
-      </w:r>
-      <w:proofErr w:type="spellEnd"/>
-      <w:r>
-        <w:rPr>
-          <w:color w:val="202124"/>
-        </w:rPr>
-        <w:t xml:space="preserve"> registered on the device.</w:t>
+        <w:t>s registered on the device.</w:t>
       </w:r>
     </w:p>
     <w:p>
@@ -986,7 +742,6 @@
         <w:rPr>
           <w:color w:val="202124"/>
         </w:rPr>
-        <w:lastRenderedPageBreak/>
         <w:t>Allows an application to read SMS messages.</w:t>
       </w:r>
     </w:p>
@@ -1183,6 +938,7 @@
           <w:sz w:val="28"/>
           <w:szCs w:val="28"/>
         </w:rPr>
+        <w:lastRenderedPageBreak/>
         <w:t>Normal</w:t>
       </w:r>
     </w:p>
@@ -1214,7 +970,6 @@
     <w:p/>
     <w:p>
       <w:r>
-        <w:lastRenderedPageBreak/>
         <w:t>ACCESS_WIFI_STATE</w:t>
       </w:r>
     </w:p>
@@ -1223,7 +978,6 @@
         <w:t>Allows applications to access information about Wi-Fi networks.</w:t>
       </w:r>
     </w:p>
-    <w:p/>
     <w:p>
       <w:r>
         <w:t>BLUETOOTH</w:t>
@@ -1231,15 +985,7 @@
     </w:p>
     <w:p>
       <w:r>
-        <w:t xml:space="preserve">Allows applications to connect to paired </w:t>
-      </w:r>
-      <w:proofErr w:type="spellStart"/>
-      <w:r>
-        <w:t>bluetooth</w:t>
-      </w:r>
-      <w:proofErr w:type="spellEnd"/>
-      <w:r>
-        <w:t xml:space="preserve"> devices.</w:t>
+        <w:t>Allows applications to connect to paired bluetooth devices.</w:t>
       </w:r>
     </w:p>
     <w:p/>
@@ -1250,15 +996,7 @@
     </w:p>
     <w:p>
       <w:r>
-        <w:t xml:space="preserve">Allows applications to discover and pair </w:t>
-      </w:r>
-      <w:proofErr w:type="spellStart"/>
-      <w:r>
-        <w:t>bluetooth</w:t>
-      </w:r>
-      <w:proofErr w:type="spellEnd"/>
-      <w:r>
-        <w:t xml:space="preserve"> devices.</w:t>
+        <w:t>Allows applications to discover and pair bluetooth devices.</w:t>
       </w:r>
     </w:p>
     <w:p/>
@@ -1328,20 +1066,23 @@
     <w:p/>
     <w:p>
       <w:r>
+        <w:t>DOWNLOAD_WITHOUT_NOTIFICATION</w:t>
+      </w:r>
+    </w:p>
+    <w:p>
+      <w:r>
+        <w:t>Allows to queue downloads without a notification shown while the download runs.</w:t>
+      </w:r>
+    </w:p>
+    <w:p/>
+    <w:p>
+      <w:r>
         <w:t>FOREGROUND_SERVICE</w:t>
       </w:r>
     </w:p>
     <w:p>
       <w:r>
-        <w:t xml:space="preserve">Allows a regular application to use </w:t>
-      </w:r>
-      <w:proofErr w:type="spellStart"/>
-      <w:r>
-        <w:t>Service.startForeground</w:t>
-      </w:r>
-      <w:proofErr w:type="spellEnd"/>
-      <w:r>
-        <w:t>.</w:t>
+        <w:t>Allows a regular application to use Service.startForeground.</w:t>
       </w:r>
     </w:p>
     <w:p/>
@@ -1377,12 +1118,14 @@
       </w:r>
     </w:p>
     <w:p/>
-    <w:p>
-      <w:proofErr w:type="spellStart"/>
-      <w:r>
+    <w:p/>
+    <w:p/>
+    <w:p/>
+    <w:p>
+      <w:r>
+        <w:lastRenderedPageBreak/>
         <w:t>com.android.launcher.permission.INSTALL_SHORTCUT</w:t>
       </w:r>
-      <w:proofErr w:type="spellEnd"/>
     </w:p>
     <w:p>
       <w:r>
@@ -1398,15 +1141,7 @@
         </w:numPr>
       </w:pPr>
       <w:r>
-        <w:t xml:space="preserve">In Android O (API level 26) and higher, the INSTALL_SHORTCUT broadcast no longer has any effect on your app because </w:t>
-      </w:r>
-      <w:proofErr w:type="gramStart"/>
-      <w:r>
-        <w:t>it's</w:t>
-      </w:r>
-      <w:proofErr w:type="gramEnd"/>
-      <w:r>
-        <w:t xml:space="preserve"> a private, implicit broadcast.</w:t>
+        <w:t>In Android O (API level 26) and higher, the INSTALL_SHORTCUT broadcast no longer has any effect on your app because it's a private, implicit broadcast.</w:t>
       </w:r>
     </w:p>
     <w:p/>
@@ -1430,15 +1165,7 @@
     </w:p>
     <w:p>
       <w:r>
-        <w:t xml:space="preserve">Allows an application to call </w:t>
-      </w:r>
-      <w:proofErr w:type="spellStart"/>
-      <w:r>
-        <w:t>ActivityManager.killBackgroundProcesses</w:t>
-      </w:r>
-      <w:proofErr w:type="spellEnd"/>
-      <w:r>
-        <w:t>(String).</w:t>
+        <w:t>Allows an application to call ActivityManager.killBackgroundProcesses(String).</w:t>
       </w:r>
     </w:p>
     <w:p/>
@@ -1452,15 +1179,7 @@
     </w:p>
     <w:p>
       <w:r>
-        <w:t xml:space="preserve">Allows a calling application which manages its own calls through the self-managed </w:t>
-      </w:r>
-      <w:proofErr w:type="spellStart"/>
-      <w:r>
-        <w:t>ConnectionService</w:t>
-      </w:r>
-      <w:proofErr w:type="spellEnd"/>
-      <w:r>
-        <w:t xml:space="preserve"> APIs.</w:t>
+        <w:t>Allows a calling application which manages its own calls through the self-managed ConnectionService APIs.</w:t>
       </w:r>
     </w:p>
     <w:p/>
@@ -1547,15 +1266,7 @@
     </w:p>
     <w:p>
       <w:r>
-        <w:t xml:space="preserve">Allows an application to receive the </w:t>
-      </w:r>
-      <w:proofErr w:type="spellStart"/>
-      <w:r>
-        <w:t>Intent.ACTION_BOOT_COMPLETED</w:t>
-      </w:r>
-      <w:proofErr w:type="spellEnd"/>
-      <w:r>
-        <w:t xml:space="preserve"> that is broadcast after the system finishes booting.</w:t>
+        <w:t>Allows an application to receive the Intent.ACTION_BOOT_COMPLETED that is broadcast after the system finishes booting.</w:t>
       </w:r>
     </w:p>
     <w:p/>
@@ -1597,20 +1308,14 @@
     </w:p>
     <w:p>
       <w:r>
-        <w:t xml:space="preserve">Permission an application must hold in order to use </w:t>
-      </w:r>
-      <w:proofErr w:type="spellStart"/>
-      <w:r>
-        <w:t>Settings.ACTION_REQUEST_IGNORE_BATTERY_OPTIMIZATIONS</w:t>
-      </w:r>
-      <w:proofErr w:type="spellEnd"/>
-      <w:r>
-        <w:t>.</w:t>
-      </w:r>
-    </w:p>
-    <w:p/>
-    <w:p>
-      <w:r>
+        <w:t>Permission an application must hold in order to use Settings.ACTION_REQUEST_IGNORE_BATTERY_OPTIMIZATIONS.</w:t>
+      </w:r>
+    </w:p>
+    <w:p/>
+    <w:p/>
+    <w:p>
+      <w:r>
+        <w:lastRenderedPageBreak/>
         <w:t>RESTART_PACKAGES</w:t>
       </w:r>
     </w:p>
@@ -1623,15 +1328,7 @@
         </w:numPr>
       </w:pPr>
       <w:r>
-        <w:t xml:space="preserve">This constant was deprecated in API level 15. The </w:t>
-      </w:r>
-      <w:proofErr w:type="spellStart"/>
-      <w:r>
-        <w:t>ActivityManager.restartPackage</w:t>
-      </w:r>
-      <w:proofErr w:type="spellEnd"/>
-      <w:r>
-        <w:t>(String) API is no longer supported.</w:t>
+        <w:t>This constant was deprecated in API level 15. The ActivityManager.restartPackage(String) API is no longer supported.</w:t>
       </w:r>
     </w:p>
     <w:p/>
@@ -1649,18 +1346,10 @@
       </w:r>
     </w:p>
     <w:p/>
-    <w:p/>
-    <w:p>
-      <w:proofErr w:type="spellStart"/>
-      <w:proofErr w:type="gramStart"/>
-      <w:r>
-        <w:t>com.android</w:t>
-      </w:r>
-      <w:proofErr w:type="gramEnd"/>
-      <w:r>
-        <w:t>.launcher.permission.UNINSTALL_SHORTCUT</w:t>
-      </w:r>
-      <w:proofErr w:type="spellEnd"/>
+    <w:p>
+      <w:r>
+        <w:t>com.android.launcher.permission.UNINSTALL_SHORTCUT</w:t>
+      </w:r>
     </w:p>
     <w:p>
       <w:pPr>
@@ -1670,13 +1359,8 @@
           <w:numId w:val="2"/>
         </w:numPr>
       </w:pPr>
-      <w:proofErr w:type="gramStart"/>
-      <w:r>
-        <w:t>Don't</w:t>
-      </w:r>
-      <w:proofErr w:type="gramEnd"/>
-      <w:r>
-        <w:t xml:space="preserve"> use this permission in your app.</w:t>
+      <w:r>
+        <w:t>Don't use this permission in your app.</w:t>
       </w:r>
     </w:p>
     <w:p/>
@@ -1693,7 +1377,6 @@
     <w:p/>
     <w:p>
       <w:r>
-        <w:lastRenderedPageBreak/>
         <w:t>USE_FINGERPRINT</w:t>
       </w:r>
     </w:p>
@@ -1722,15 +1405,7 @@
     </w:p>
     <w:p>
       <w:r>
-        <w:t xml:space="preserve">Required for apps targeting </w:t>
-      </w:r>
-      <w:proofErr w:type="spellStart"/>
-      <w:r>
-        <w:t>Build.VERSION_CODES.Q</w:t>
-      </w:r>
-      <w:proofErr w:type="spellEnd"/>
-      <w:r>
-        <w:t xml:space="preserve"> that want to use notification full screen intents.</w:t>
+        <w:t>Required for apps targeting Build.VERSION_CODES.Q that want to use notification full screen intents.</w:t>
       </w:r>
     </w:p>
     <w:p/>
@@ -1752,23 +1427,7 @@
     </w:p>
     <w:p>
       <w:r>
-        <w:t xml:space="preserve">Allows using </w:t>
-      </w:r>
-      <w:proofErr w:type="spellStart"/>
-      <w:r>
-        <w:t>PowerManager</w:t>
-      </w:r>
-      <w:proofErr w:type="spellEnd"/>
-      <w:r>
-        <w:t xml:space="preserve"> </w:t>
-      </w:r>
-      <w:proofErr w:type="spellStart"/>
-      <w:r>
-        <w:t>WakeLocks</w:t>
-      </w:r>
-      <w:proofErr w:type="spellEnd"/>
-      <w:r>
-        <w:t xml:space="preserve"> to keep processor from sleeping or screen from dimming.</w:t>
+        <w:t>Allows using PowerManager WakeLocks to keep processor from sleeping or screen from dimming.</w:t>
       </w:r>
     </w:p>
     <w:p/>
@@ -1785,13 +1444,6 @@
         <w:t>Allows applications to write the sync settings.</w:t>
       </w:r>
     </w:p>
-    <w:p/>
-    <w:p/>
-    <w:p/>
-    <w:p/>
-    <w:p/>
-    <w:p/>
-    <w:p/>
     <w:p/>
     <w:p/>
     <w:p/>
@@ -1820,29 +1472,42 @@
           <w:sz w:val="28"/>
           <w:szCs w:val="28"/>
         </w:rPr>
+        <w:lastRenderedPageBreak/>
         <w:t>Signature</w:t>
       </w:r>
     </w:p>
     <w:p/>
     <w:p>
       <w:r>
+        <w:t>BATTERY_STATS</w:t>
+      </w:r>
+    </w:p>
+    <w:p>
+      <w:r>
+        <w:t>Allows an application to collect battery statistics</w:t>
+      </w:r>
+      <w:r>
+        <w:t>.</w:t>
+      </w:r>
+    </w:p>
+    <w:p>
+      <w:pPr>
         <w:rPr>
           <w:highlight w:val="red"/>
         </w:rPr>
+      </w:pPr>
+    </w:p>
+    <w:p>
+      <w:r>
+        <w:rPr>
+          <w:highlight w:val="red"/>
+        </w:rPr>
         <w:t>BIND_ACCESSIBILITY_SERVICE</w:t>
       </w:r>
     </w:p>
     <w:p>
       <w:r>
-        <w:t xml:space="preserve">Must be required by an </w:t>
-      </w:r>
-      <w:proofErr w:type="spellStart"/>
-      <w:r>
-        <w:t>AccessibilityService</w:t>
-      </w:r>
-      <w:proofErr w:type="spellEnd"/>
-      <w:r>
-        <w:t>, to ensure that only the system can bind to it.</w:t>
+        <w:t>Must be required by an AccessibilityService, to ensure that only the system can bind to it.</w:t>
       </w:r>
     </w:p>
     <w:p/>
@@ -1856,13 +1521,45 @@
     </w:p>
     <w:p>
       <w:r>
-        <w:lastRenderedPageBreak/>
         <w:t>Must be required by device administration receiver, to ensure that only the system can interact with it.</w:t>
       </w:r>
     </w:p>
     <w:p/>
     <w:p>
       <w:r>
+        <w:t>INTERACT_ACROSS_USERS</w:t>
+      </w:r>
+    </w:p>
+    <w:p>
+      <w:r>
+        <w:t>Allows an application to call APIs that allow it to do interactions across the users on the device, using singleton services and user-targeted broadcasts. This permission is not available to third party applications.</w:t>
+      </w:r>
+    </w:p>
+    <w:p/>
+    <w:p>
+      <w:r>
+        <w:t>INTERACT_ACROSS_USERS_FULL</w:t>
+      </w:r>
+    </w:p>
+    <w:p>
+      <w:r>
+        <w:t>Fuller form of INTERACT_ACROSS_USERS that removes restrictions on where broadcasts can be sent and allows other types of interactions</w:t>
+      </w:r>
+    </w:p>
+    <w:p/>
+    <w:p>
+      <w:r>
+        <w:t>MANAGE_DEVICE_ADMINS</w:t>
+      </w:r>
+    </w:p>
+    <w:p>
+      <w:r>
+        <w:t>@SystemApi Required to add or remove another application as a device admin. Not for use by third-party applications.</w:t>
+      </w:r>
+    </w:p>
+    <w:p/>
+    <w:p>
+      <w:r>
         <w:rPr>
           <w:highlight w:val="cyan"/>
         </w:rPr>
@@ -1877,6 +1574,17 @@
     <w:p/>
     <w:p>
       <w:r>
+        <w:t>MANAGE_USERS</w:t>
+      </w:r>
+    </w:p>
+    <w:p>
+      <w:r>
+        <w:t>@SystemApi Allows an application to call APIs that allow it to query and manage users on the device. This permission is not available to third party applications.</w:t>
+      </w:r>
+    </w:p>
+    <w:p/>
+    <w:p>
+      <w:r>
         <w:rPr>
           <w:highlight w:val="red"/>
         </w:rPr>
@@ -1886,6 +1594,17 @@
     <w:p>
       <w:r>
         <w:t>Allows modification of the telephony state - power on, mmi, etc.</w:t>
+      </w:r>
+    </w:p>
+    <w:p/>
+    <w:p>
+      <w:r>
+        <w:t>OVERRIDE_WIFI_CONFIG</w:t>
+      </w:r>
+    </w:p>
+    <w:p>
+      <w:r>
+        <w:t>@SystemApi Allows an application to modify any wifi configuration, even if created by another application. Once reconfigured the original creator cannot make any further modifications. Not for use by third-party applications.</w:t>
       </w:r>
     </w:p>
     <w:p/>
@@ -1915,11 +1634,13 @@
       </w:r>
     </w:p>
     <w:p/>
+    <w:p/>
     <w:p>
       <w:r>
         <w:rPr>
           <w:highlight w:val="red"/>
         </w:rPr>
+        <w:lastRenderedPageBreak/>
         <w:t>READ_LOGS</w:t>
       </w:r>
     </w:p>
@@ -1931,6 +1652,17 @@
     <w:p/>
     <w:p>
       <w:r>
+        <w:t>READ_PRIVILEGED_PHONE_STATE</w:t>
+      </w:r>
+    </w:p>
+    <w:p>
+      <w:r>
+        <w:t>Allows read access to privileged phone state.</w:t>
+      </w:r>
+    </w:p>
+    <w:p/>
+    <w:p>
+      <w:r>
         <w:rPr>
           <w:highlight w:val="red"/>
         </w:rPr>
@@ -1975,15 +1707,29 @@
     </w:p>
     <w:p>
       <w:r>
-        <w:t xml:space="preserve">Allows an app to create windows using the type </w:t>
-      </w:r>
-      <w:proofErr w:type="spellStart"/>
-      <w:r>
-        <w:t>WindowManager.LayoutParams.TYPE_APPLICATION_OVERLAY</w:t>
-      </w:r>
-      <w:proofErr w:type="spellEnd"/>
-      <w:r>
-        <w:t>, shown on top of all other apps.</w:t>
+        <w:t>Allows an app to create windows using the type WindowManager.LayoutParams.TYPE_APPLICATION_OVERLAY, shown on top of all other apps.</w:t>
+      </w:r>
+    </w:p>
+    <w:p/>
+    <w:p>
+      <w:r>
+        <w:t>TETHER_PRIVILEGED</w:t>
+      </w:r>
+    </w:p>
+    <w:p>
+      <w:r>
+        <w:t>@SystemApi Allows applications to change tether state and run tether carrier provisioning. Not for use by third-party applications.</w:t>
+      </w:r>
+    </w:p>
+    <w:p/>
+    <w:p>
+      <w:r>
+        <w:t>UPDATE_APP_OPS_STATS</w:t>
+      </w:r>
+    </w:p>
+    <w:p>
+      <w:r>
+        <w:t>@SystemApi Allows an application to update application operation statistics. Not for use by third party apps.</w:t>
       </w:r>
     </w:p>
     <w:p/>
@@ -2011,6 +1757,336 @@
         <w:t>Allows an application to read or write the system settings.</w:t>
       </w:r>
     </w:p>
+    <w:p/>
+    <w:p/>
+    <w:p/>
+    <w:p/>
+    <w:p/>
+    <w:p/>
+    <w:p/>
+    <w:p/>
+    <w:p/>
+    <w:p/>
+    <w:p/>
+    <w:p/>
+    <w:p/>
+    <w:p>
+      <w:pPr>
+        <w:jc w:val="center"/>
+        <w:rPr>
+          <w:sz w:val="28"/>
+          <w:szCs w:val="28"/>
+        </w:rPr>
+      </w:pPr>
+      <w:r>
+        <w:rPr>
+          <w:sz w:val="28"/>
+          <w:szCs w:val="28"/>
+        </w:rPr>
+        <w:lastRenderedPageBreak/>
+        <w:t>Other</w:t>
+      </w:r>
+    </w:p>
+    <w:p/>
+    <w:p>
+      <w:hyperlink r:id="rId9" w:history="1">
+        <w:r>
+          <w:rPr>
+            <w:rStyle w:val="Hyperlink"/>
+          </w:rPr>
+          <w:t>com.amazon.device.messaging.permission.RECEIVE</w:t>
+        </w:r>
+      </w:hyperlink>
+    </w:p>
+    <w:p>
+      <w:r>
+        <w:t>This permission allows your app access to receive push notifications from ADM.</w:t>
+      </w:r>
+    </w:p>
+    <w:p/>
+    <w:p>
+      <w:hyperlink r:id="rId10" w:history="1">
+        <w:r>
+          <w:rPr>
+            <w:rStyle w:val="Hyperlink"/>
+          </w:rPr>
+          <w:t>com.android.launcher.permission.READ_SETTINGS</w:t>
+        </w:r>
+      </w:hyperlink>
+    </w:p>
+    <w:p>
+      <w:r>
+        <w:t>Allows the app to read the settings and shortcuts in Home.</w:t>
+      </w:r>
+    </w:p>
+    <w:p/>
+    <w:p>
+      <w:hyperlink r:id="rId11" w:history="1">
+        <w:r>
+          <w:rPr>
+            <w:rStyle w:val="Hyperlink"/>
+          </w:rPr>
+          <w:t>com.anddoes.launcher.permission.UPDATE_COUNT</w:t>
+        </w:r>
+      </w:hyperlink>
+    </w:p>
+    <w:p>
+      <w:r>
+        <w:t>For badge counts on Apex phones.</w:t>
+      </w:r>
+    </w:p>
+    <w:p/>
+    <w:p>
+      <w:hyperlink r:id="rId12" w:history="1">
+        <w:r>
+          <w:rPr>
+            <w:rStyle w:val="Hyperlink"/>
+          </w:rPr>
+          <w:t>com.android.vending.BILLING</w:t>
+        </w:r>
+      </w:hyperlink>
+    </w:p>
+    <w:p>
+      <w:r>
+        <w:t>Allows in-app billing on Google Play.</w:t>
+      </w:r>
+    </w:p>
+    <w:p/>
+    <w:p>
+      <w:r>
+        <w:t>com.facebook.katana.provider.ACCESS</w:t>
+      </w:r>
+    </w:p>
+    <w:p/>
+    <w:p>
+      <w:r>
+        <w:t>com.facebook.mlite.provider.ACCESS</w:t>
+      </w:r>
+    </w:p>
+    <w:p/>
+    <w:p>
+      <w:r>
+        <w:t>com.facebook.orca.provider.ACCESS</w:t>
+      </w:r>
+    </w:p>
+    <w:p/>
+    <w:p>
+      <w:r>
+        <w:t>com.facebook.permission.prod.FB_APP_COMMUNICATION</w:t>
+      </w:r>
+    </w:p>
+    <w:p/>
+    <w:p>
+      <w:r>
+        <w:t>com.facebook.receiver.permission.ACCESS</w:t>
+      </w:r>
+    </w:p>
+    <w:p/>
+    <w:p>
+      <w:hyperlink r:id="rId13" w:history="1">
+        <w:r>
+          <w:rPr>
+            <w:rStyle w:val="Hyperlink"/>
+          </w:rPr>
+          <w:t>com.google.android.c2dm.permission.RECEIVE</w:t>
+        </w:r>
+      </w:hyperlink>
+    </w:p>
+    <w:p>
+      <w:r>
+        <w:t>Allows apps to accept cloud to device messages sent by the app's service. Using this service will incur data usage. Malicious apps could cause excess data usage.</w:t>
+      </w:r>
+    </w:p>
+    <w:p/>
+    <w:p>
+      <w:hyperlink r:id="rId14" w:history="1">
+        <w:r>
+          <w:rPr>
+            <w:rStyle w:val="Hyperlink"/>
+          </w:rPr>
+          <w:t>com.google.android.finsky.permission.BIND_GET_INSTALL_REFERRER_SERVICE</w:t>
+        </w:r>
+      </w:hyperlink>
+    </w:p>
+    <w:p>
+      <w:r>
+        <w:t>Recognize where the app was installed from.</w:t>
+      </w:r>
+    </w:p>
+    <w:p/>
+    <w:p>
+      <w:hyperlink r:id="rId15" w:history="1">
+        <w:r>
+          <w:rPr>
+            <w:rStyle w:val="Hyperlink"/>
+          </w:rPr>
+          <w:t>com.google.android.gms.permission.ACTIVITY_RECOGNITION</w:t>
+        </w:r>
+      </w:hyperlink>
+    </w:p>
+    <w:p>
+      <w:r>
+        <w:t>Detect when users start or end an activity.</w:t>
+      </w:r>
+    </w:p>
+    <w:p/>
+    <w:p>
+      <w:hyperlink r:id="rId16" w:history="1">
+        <w:r>
+          <w:rPr>
+            <w:rStyle w:val="Hyperlink"/>
+          </w:rPr>
+          <w:t>com.google.android.providers.gsf.permission.READ_GSERVICES</w:t>
+        </w:r>
+      </w:hyperlink>
+    </w:p>
+    <w:p>
+      <w:r>
+        <w:t>Allows this app to read Google service configuration data.</w:t>
+      </w:r>
+    </w:p>
+    <w:p/>
+    <w:p>
+      <w:r>
+        <w:t>com.htc.launcher.permission.READ_SETTINGS</w:t>
+      </w:r>
+    </w:p>
+    <w:p/>
+    <w:p>
+      <w:r>
+        <w:t>com.htc.launcher.permission.UPDATE_SHORTCUT</w:t>
+      </w:r>
+    </w:p>
+    <w:p/>
+    <w:p>
+      <w:r>
+        <w:t>com.huawei.android.launcher.permission.CHANGE_BADGE</w:t>
+      </w:r>
+    </w:p>
+    <w:p/>
+    <w:p>
+      <w:r>
+        <w:t>com.huawei.android.launcher.permission.READ_SETTINGS</w:t>
+      </w:r>
+    </w:p>
+    <w:p/>
+    <w:p>
+      <w:r>
+        <w:t>com.huawei.android.launcher.permission.WRITE_SETTINGS</w:t>
+      </w:r>
+    </w:p>
+    <w:p/>
+    <w:p>
+      <w:r>
+        <w:t>com.majeur.launcher.permission.UPDATE_BADGE</w:t>
+      </w:r>
+    </w:p>
+    <w:p/>
+    <w:p>
+      <w:r>
+        <w:t>com.nokia.pushnotifications.permission.RECEIVE</w:t>
+      </w:r>
+    </w:p>
+    <w:p/>
+    <w:p>
+      <w:r>
+        <w:t>com.oppo.launcher.permission.READ_SETTINGS</w:t>
+      </w:r>
+    </w:p>
+    <w:p/>
+    <w:p>
+      <w:r>
+        <w:t>com.oppo.launcher.permission.WRITE_SETTINGS</w:t>
+      </w:r>
+    </w:p>
+    <w:p/>
+    <w:p>
+      <w:r>
+        <w:t>com.sec.android.provider.badge.permission.READ</w:t>
+      </w:r>
+    </w:p>
+    <w:p/>
+    <w:p>
+      <w:r>
+        <w:t>com.sec.android.provider.badge.permission.WRITE</w:t>
+      </w:r>
+    </w:p>
+    <w:p/>
+    <w:p>
+      <w:r>
+        <w:t>com.sonyericsson.home.permission.BROADCAST_BADGE</w:t>
+      </w:r>
+    </w:p>
+    <w:p/>
+    <w:p>
+      <w:r>
+        <w:t>com.sonymobile.home.permission.PROVIDER_INSERT_BADGE</w:t>
+      </w:r>
+    </w:p>
+    <w:p/>
+    <w:p>
+      <w:r>
+        <w:t>me.everything.badger.permission.BADGE_COUNT_READ</w:t>
+      </w:r>
+    </w:p>
+    <w:p/>
+    <w:p>
+      <w:r>
+        <w:t>me.everything.badger.permission.BADGE_COUNT_WRITE</w:t>
+      </w:r>
+    </w:p>
+    <w:p/>
+    <w:p/>
+    <w:p/>
+    <w:p/>
+    <w:p/>
+    <w:p/>
+    <w:p/>
+    <w:p/>
+    <w:p/>
+    <w:p/>
+    <w:p/>
+    <w:p/>
+    <w:p/>
+    <w:p/>
+    <w:p/>
+    <w:p/>
+    <w:p/>
+    <w:p/>
+    <w:p/>
+    <w:p/>
+    <w:p/>
+    <w:p/>
+    <w:p/>
+    <w:p/>
+    <w:p/>
+    <w:p/>
+    <w:p/>
+    <w:p/>
+    <w:p/>
+    <w:p>
+      <w:pPr>
+        <w:jc w:val="center"/>
+        <w:rPr>
+          <w:sz w:val="28"/>
+          <w:szCs w:val="28"/>
+        </w:rPr>
+      </w:pPr>
+      <w:r>
+        <w:rPr>
+          <w:sz w:val="28"/>
+          <w:szCs w:val="28"/>
+        </w:rPr>
+        <w:t>Unknown</w:t>
+      </w:r>
+    </w:p>
+    <w:p/>
+    <w:p>
+      <w:r>
+        <w:t>android.permission.READ_APP_BADGE</w:t>
+      </w:r>
+    </w:p>
+    <w:p/>
     <w:sectPr>
       <w:pgSz w:w="12240" w:h="15840"/>
       <w:pgMar w:top="1440" w:right="1440" w:bottom="1440" w:left="1440" w:header="720" w:footer="720" w:gutter="0"/>
@@ -2865,7 +2941,6 @@
     <w:name w:val="Hyperlink"/>
     <w:basedOn w:val="DefaultParagraphFont"/>
     <w:uiPriority w:val="99"/>
-    <w:semiHidden/>
     <w:unhideWhenUsed/>
     <w:rsid w:val="00C3051D"/>
     <w:rPr>
@@ -2925,6 +3000,30 @@
     <w:link w:val="Footer"/>
     <w:uiPriority w:val="99"/>
     <w:rsid w:val="00891DA1"/>
+  </w:style>
+  <w:style w:type="character" w:styleId="UnresolvedMention">
+    <w:name w:val="Unresolved Mention"/>
+    <w:basedOn w:val="DefaultParagraphFont"/>
+    <w:uiPriority w:val="99"/>
+    <w:semiHidden/>
+    <w:unhideWhenUsed/>
+    <w:rsid w:val="007C4BF6"/>
+    <w:rPr>
+      <w:color w:val="605E5C"/>
+      <w:shd w:val="clear" w:color="auto" w:fill="E1DFDD"/>
+    </w:rPr>
+  </w:style>
+  <w:style w:type="character" w:styleId="FollowedHyperlink">
+    <w:name w:val="FollowedHyperlink"/>
+    <w:basedOn w:val="DefaultParagraphFont"/>
+    <w:uiPriority w:val="99"/>
+    <w:semiHidden/>
+    <w:unhideWhenUsed/>
+    <w:rsid w:val="001D09B3"/>
+    <w:rPr>
+      <w:color w:val="954F72" w:themeColor="followedHyperlink"/>
+      <w:u w:val="single"/>
+    </w:rPr>
   </w:style>
 </w:styles>
 </file>

</xml_diff>

<commit_message>
Renamed app XML files for clairty, more data refinement
</commit_message>
<xml_diff>
--- a/Permission Descriptions.docx
+++ b/Permission Descriptions.docx
@@ -45,306 +45,368 @@
           <w:sz w:val="28"/>
           <w:szCs w:val="28"/>
         </w:rPr>
-        <w:t xml:space="preserve">Not </w:t>
-      </w:r>
-      <w:r>
+        <w:t>Removed</w:t>
+      </w:r>
+    </w:p>
+    <w:p>
+      <w:pPr>
+        <w:jc w:val="center"/>
+      </w:pPr>
+    </w:p>
+    <w:p>
+      <w:r>
+        <w:t>USE_CREDENTIALS</w:t>
+      </w:r>
+    </w:p>
+    <w:p>
+      <w:r>
+        <w:t>Deprecated in API level 23.</w:t>
+      </w:r>
+    </w:p>
+    <w:p/>
+    <w:p>
+      <w:r>
+        <w:t>MANAGE_ACCOUNTS</w:t>
+      </w:r>
+    </w:p>
+    <w:p>
+      <w:r>
+        <w:t>Deprecated in API level 23.</w:t>
+      </w:r>
+    </w:p>
+    <w:p/>
+    <w:p>
+      <w:r>
+        <w:t>READ_PROFILE</w:t>
+      </w:r>
+    </w:p>
+    <w:p>
+      <w:r>
+        <w:t>Deprecated in API level 23.</w:t>
+      </w:r>
+    </w:p>
+    <w:p/>
+    <w:p>
+      <w:r>
+        <w:t>AUTHENTICATE_ACCOUNTS</w:t>
+      </w:r>
+    </w:p>
+    <w:p>
+      <w:r>
+        <w:t>Deprecated in API level 23.</w:t>
+      </w:r>
+    </w:p>
+    <w:p/>
+    <w:p>
+      <w:r>
+        <w:t>FLASHLIGHT</w:t>
+      </w:r>
+    </w:p>
+    <w:p>
+      <w:r>
+        <w:t>Deprecated in API level 24.</w:t>
+      </w:r>
+    </w:p>
+    <w:p/>
+    <w:p>
+      <w:r>
+        <w:t>WRITE_SMS</w:t>
+      </w:r>
+    </w:p>
+    <w:p>
+      <w:r>
+        <w:t>Deprecated in API level 23.</w:t>
+      </w:r>
+    </w:p>
+    <w:p/>
+    <w:p>
+      <w:r>
+        <w:t>com.android.browser.permission.READ_HISTORY_BOOKMARKS</w:t>
+      </w:r>
+    </w:p>
+    <w:p>
+      <w:r>
+        <w:t>Deprecated in API level 23.</w:t>
+      </w:r>
+    </w:p>
+    <w:p/>
+    <w:p>
+      <w:r>
+        <w:t>READ_USER_DICTIONARY</w:t>
+      </w:r>
+    </w:p>
+    <w:p>
+      <w:r>
+        <w:t>Deprecated in API level 23.</w:t>
+      </w:r>
+    </w:p>
+    <w:p/>
+    <w:p>
+      <w:r>
+        <w:t>WRITE_USER_DICTIONARY</w:t>
+      </w:r>
+    </w:p>
+    <w:p>
+      <w:r>
+        <w:t>Deprecated in API level 23.</w:t>
+      </w:r>
+    </w:p>
+    <w:p/>
+    <w:p>
+      <w:r>
+        <w:t>com.android.browser.permission.WRITE_HISTORY_BOOKMARKS</w:t>
+      </w:r>
+    </w:p>
+    <w:p>
+      <w:r>
+        <w:t>Deprecated in API level 23.</w:t>
+      </w:r>
+    </w:p>
+    <w:p/>
+    <w:p>
+      <w:proofErr w:type="spellStart"/>
+      <w:r>
+        <w:t>android.permission.SUBSCRIBED_FEEDS_READ</w:t>
+      </w:r>
+      <w:proofErr w:type="spellEnd"/>
+    </w:p>
+    <w:p>
+      <w:r>
+        <w:t>Removed.</w:t>
+      </w:r>
+    </w:p>
+    <w:p/>
+    <w:p>
+      <w:proofErr w:type="spellStart"/>
+      <w:r>
+        <w:t>android.permission.SUBSCRIBED_FEEDS_WRITE</w:t>
+      </w:r>
+      <w:proofErr w:type="spellEnd"/>
+    </w:p>
+    <w:p>
+      <w:r>
+        <w:t>Removed.</w:t>
+      </w:r>
+    </w:p>
+    <w:p/>
+    <w:p/>
+    <w:p/>
+    <w:p/>
+    <w:p>
+      <w:pPr>
         <w:rPr>
           <w:sz w:val="28"/>
           <w:szCs w:val="28"/>
         </w:rPr>
-        <w:t>i</w:t>
-      </w:r>
-      <w:r>
+      </w:pPr>
+    </w:p>
+    <w:p>
+      <w:pPr>
         <w:rPr>
           <w:sz w:val="28"/>
           <w:szCs w:val="28"/>
         </w:rPr>
-        <w:t xml:space="preserve">n </w:t>
-      </w:r>
+      </w:pPr>
+    </w:p>
+    <w:p>
+      <w:pPr>
+        <w:jc w:val="center"/>
+        <w:rPr>
+          <w:sz w:val="28"/>
+          <w:szCs w:val="28"/>
+        </w:rPr>
+      </w:pPr>
+      <w:r>
+        <w:rPr>
+          <w:sz w:val="28"/>
+          <w:szCs w:val="28"/>
+        </w:rPr>
+        <w:lastRenderedPageBreak/>
+        <w:t>Dangerous</w:t>
+      </w:r>
+    </w:p>
+    <w:p/>
+    <w:p>
       <w:hyperlink r:id="rId8" w:history="1">
+        <w:proofErr w:type="spellStart"/>
         <w:r>
           <w:rPr>
             <w:rStyle w:val="Hyperlink"/>
-            <w:sz w:val="28"/>
-            <w:szCs w:val="28"/>
           </w:rPr>
-          <w:t>Manifest.permission</w:t>
+          <w:t>android.app.action.DEVICE_ADMIN_ENABLED</w:t>
+        </w:r>
+        <w:proofErr w:type="spellEnd"/>
+      </w:hyperlink>
+    </w:p>
+    <w:p>
+      <w:r>
+        <w:t>I am categorizing this permission as dangerous based on Android’s description of how the Android Device Administration API can be used:</w:t>
+      </w:r>
+    </w:p>
+    <w:p>
+      <w:pPr>
+        <w:pStyle w:val="ListParagraph"/>
+        <w:numPr>
+          <w:ilvl w:val="0"/>
+          <w:numId w:val="4"/>
+        </w:numPr>
+      </w:pPr>
+      <w:r>
+        <w:t>“</w:t>
+      </w:r>
+      <w:r>
+        <w:t>These APIs allow you to create security-aware apps that are useful in enterprise settings, in which IT professionals require rich control over employee devices.</w:t>
+      </w:r>
+      <w:r>
+        <w:t>”</w:t>
+      </w:r>
+    </w:p>
+    <w:p>
+      <w:pPr>
+        <w:pStyle w:val="ListParagraph"/>
+        <w:numPr>
+          <w:ilvl w:val="0"/>
+          <w:numId w:val="4"/>
+        </w:numPr>
+      </w:pPr>
+      <w:r>
+        <w:t>“</w:t>
+      </w:r>
+      <w:r>
+        <w:t>Here are examples of the types of apps that might use the Device Administration API:</w:t>
+      </w:r>
+    </w:p>
+    <w:p>
+      <w:pPr>
+        <w:pStyle w:val="ListParagraph"/>
+        <w:numPr>
+          <w:ilvl w:val="1"/>
+          <w:numId w:val="4"/>
+        </w:numPr>
+      </w:pPr>
+      <w:r>
+        <w:t>Email clients.</w:t>
+      </w:r>
+    </w:p>
+    <w:p>
+      <w:pPr>
+        <w:pStyle w:val="ListParagraph"/>
+        <w:numPr>
+          <w:ilvl w:val="1"/>
+          <w:numId w:val="4"/>
+        </w:numPr>
+      </w:pPr>
+      <w:r>
+        <w:t>Security apps that do remote wipe.</w:t>
+      </w:r>
+    </w:p>
+    <w:p>
+      <w:pPr>
+        <w:pStyle w:val="ListParagraph"/>
+        <w:numPr>
+          <w:ilvl w:val="1"/>
+          <w:numId w:val="4"/>
+        </w:numPr>
+      </w:pPr>
+      <w:r>
+        <w:t>Device management services and apps.</w:t>
+      </w:r>
+      <w:r>
+        <w:t>”</w:t>
+      </w:r>
+    </w:p>
+    <w:p/>
+    <w:p>
+      <w:r>
+        <w:t>ACCESS_BACKGROUND_LOCATION</w:t>
+      </w:r>
+    </w:p>
+    <w:p>
+      <w:r>
+        <w:rPr>
+          <w:color w:val="202124"/>
+        </w:rPr>
+        <w:t>Allows an app to access location in the background.</w:t>
+      </w:r>
+    </w:p>
+    <w:p/>
+    <w:p>
+      <w:r>
+        <w:t>ACCESS_COARSE_LOCATION</w:t>
+      </w:r>
+    </w:p>
+    <w:p>
+      <w:pPr>
+        <w:rPr>
+          <w:color w:val="202124"/>
+        </w:rPr>
+      </w:pPr>
+      <w:r>
+        <w:rPr>
+          <w:color w:val="202124"/>
+        </w:rPr>
+        <w:t>Allows an app to access approximate location.</w:t>
+      </w:r>
+    </w:p>
+    <w:p/>
+    <w:p>
+      <w:r>
+        <w:t>ACCESS_FINE_LOCATION</w:t>
+      </w:r>
+    </w:p>
+    <w:p>
+      <w:r>
+        <w:t>Allows an app to access precise location.</w:t>
+      </w:r>
+    </w:p>
+    <w:p/>
+    <w:p>
+      <w:r>
+        <w:t>ACCESS_MEDIA_LOCATION</w:t>
+      </w:r>
+    </w:p>
+    <w:p>
+      <w:r>
+        <w:t>Allows an application to access any geographic locations persisted in the user's shared collection.</w:t>
+      </w:r>
+    </w:p>
+    <w:p/>
+    <w:p>
+      <w:r>
+        <w:t>ACTIVITY_RECOGNITION</w:t>
+      </w:r>
+    </w:p>
+    <w:p>
+      <w:r>
+        <w:t>Allows an application to recognize physical activity.</w:t>
+      </w:r>
+    </w:p>
+    <w:p/>
+    <w:p>
+      <w:hyperlink r:id="rId9" w:history="1">
+        <w:r>
+          <w:rPr>
+            <w:rStyle w:val="Hyperlink"/>
+          </w:rPr>
+          <w:t>ACCESS_SUPERUSER</w:t>
         </w:r>
       </w:hyperlink>
-      <w:r>
-        <w:rPr>
-          <w:sz w:val="28"/>
-          <w:szCs w:val="28"/>
-        </w:rPr>
-        <w:t xml:space="preserve"> </w:t>
-      </w:r>
-      <w:r>
-        <w:rPr>
-          <w:sz w:val="28"/>
-          <w:szCs w:val="28"/>
-        </w:rPr>
-        <w:t>Documentation</w:t>
-      </w:r>
-    </w:p>
-    <w:p>
-      <w:pPr>
-        <w:jc w:val="center"/>
-      </w:pPr>
-    </w:p>
-    <w:p>
-      <w:r>
-        <w:t>USE_CREDENTIALS</w:t>
-      </w:r>
-    </w:p>
-    <w:p>
-      <w:r>
-        <w:t>Deprecated in API level 23.</w:t>
-      </w:r>
-    </w:p>
-    <w:p/>
-    <w:p>
-      <w:r>
-        <w:t>MANAGE_ACCOUNTS</w:t>
-      </w:r>
-    </w:p>
-    <w:p>
-      <w:r>
-        <w:t>Deprecated in API level 23.</w:t>
-      </w:r>
-    </w:p>
-    <w:p/>
-    <w:p>
-      <w:r>
-        <w:t>READ_PROFILE</w:t>
-      </w:r>
-    </w:p>
-    <w:p>
-      <w:r>
-        <w:t>Deprecated in API level 23.</w:t>
-      </w:r>
-    </w:p>
-    <w:p/>
-    <w:p>
-      <w:r>
-        <w:t>AUTHENTICATE_ACCOUNTS</w:t>
-      </w:r>
-    </w:p>
-    <w:p>
-      <w:r>
-        <w:t>Deprecated in API level 23.</w:t>
-      </w:r>
-    </w:p>
-    <w:p/>
-    <w:p>
-      <w:r>
-        <w:t>FLASHLIGHT</w:t>
-      </w:r>
-    </w:p>
-    <w:p>
-      <w:r>
-        <w:t>Deprecated in API level 24.</w:t>
-      </w:r>
-    </w:p>
-    <w:p/>
-    <w:p>
-      <w:r>
-        <w:t>WRITE_SMS</w:t>
-      </w:r>
-    </w:p>
-    <w:p>
-      <w:r>
-        <w:t>Deprecated in API level 23.</w:t>
-      </w:r>
-    </w:p>
-    <w:p/>
-    <w:p>
-      <w:r>
-        <w:t>com.android.browser.permission.READ_HISTORY_BOOKMARKS</w:t>
-      </w:r>
-    </w:p>
-    <w:p>
-      <w:r>
-        <w:t>Deprecated in API level 23.</w:t>
-      </w:r>
-    </w:p>
-    <w:p/>
-    <w:p>
-      <w:r>
-        <w:t>READ_USER_DICTIONARY</w:t>
-      </w:r>
-    </w:p>
-    <w:p>
-      <w:r>
-        <w:t>Deprecated in API level 23.</w:t>
-      </w:r>
-    </w:p>
-    <w:p/>
-    <w:p>
-      <w:r>
-        <w:t>WRITE_USER_DICTIONARY</w:t>
-      </w:r>
-    </w:p>
-    <w:p>
-      <w:r>
-        <w:t>Deprecated in API level 23.</w:t>
-      </w:r>
-    </w:p>
-    <w:p/>
-    <w:p>
-      <w:r>
-        <w:t>com.android.browser.permission.WRITE_HISTORY_BOOKMARKS</w:t>
-      </w:r>
-    </w:p>
-    <w:p>
-      <w:r>
-        <w:t>Deprecated in API level 23.</w:t>
-      </w:r>
-    </w:p>
-    <w:p/>
-    <w:p>
-      <w:proofErr w:type="spellStart"/>
-      <w:r>
-        <w:t>android.permission.SUBSCRIBED_FEEDS_READ</w:t>
-      </w:r>
-      <w:proofErr w:type="spellEnd"/>
-    </w:p>
-    <w:p>
-      <w:r>
-        <w:t>Removed.</w:t>
-      </w:r>
-    </w:p>
-    <w:p/>
-    <w:p>
-      <w:proofErr w:type="spellStart"/>
-      <w:r>
-        <w:t>android.permission.SUBSCRIBED_FEEDS_WRITE</w:t>
-      </w:r>
-      <w:proofErr w:type="spellEnd"/>
-    </w:p>
-    <w:p>
-      <w:r>
-        <w:t>Removed.</w:t>
-      </w:r>
-    </w:p>
-    <w:p/>
-    <w:p/>
-    <w:p/>
-    <w:p/>
-    <w:p>
-      <w:pPr>
-        <w:rPr>
-          <w:sz w:val="28"/>
-          <w:szCs w:val="28"/>
-        </w:rPr>
-      </w:pPr>
-    </w:p>
-    <w:p>
-      <w:pPr>
-        <w:rPr>
-          <w:sz w:val="28"/>
-          <w:szCs w:val="28"/>
-        </w:rPr>
-      </w:pPr>
-    </w:p>
-    <w:p>
-      <w:pPr>
-        <w:rPr>
-          <w:sz w:val="28"/>
-          <w:szCs w:val="28"/>
-        </w:rPr>
-      </w:pPr>
-    </w:p>
-    <w:p>
-      <w:pPr>
-        <w:rPr>
-          <w:sz w:val="28"/>
-          <w:szCs w:val="28"/>
-        </w:rPr>
-      </w:pPr>
-    </w:p>
-    <w:p>
-      <w:pPr>
-        <w:jc w:val="center"/>
-        <w:rPr>
-          <w:sz w:val="28"/>
-          <w:szCs w:val="28"/>
-        </w:rPr>
-      </w:pPr>
-      <w:r>
-        <w:rPr>
-          <w:sz w:val="28"/>
-          <w:szCs w:val="28"/>
-        </w:rPr>
-        <w:t>Dangerous</w:t>
-      </w:r>
-    </w:p>
-    <w:p/>
-    <w:p>
-      <w:r>
-        <w:t>ACCESS_BACKGROUND_LOCATION</w:t>
-      </w:r>
-    </w:p>
-    <w:p>
-      <w:r>
-        <w:rPr>
-          <w:color w:val="202124"/>
-        </w:rPr>
-        <w:t>Allows an app to access location in the background.</w:t>
-      </w:r>
-    </w:p>
-    <w:p/>
-    <w:p>
-      <w:r>
-        <w:t>ACCESS_COARSE_LOCATION</w:t>
-      </w:r>
-    </w:p>
-    <w:p>
-      <w:pPr>
-        <w:rPr>
-          <w:color w:val="202124"/>
-        </w:rPr>
-      </w:pPr>
-      <w:r>
-        <w:rPr>
-          <w:color w:val="202124"/>
-        </w:rPr>
-        <w:t>Allows an app to access approximate location.</w:t>
-      </w:r>
-    </w:p>
-    <w:p/>
-    <w:p>
-      <w:r>
-        <w:t>ACCESS_FINE_LOCATION</w:t>
-      </w:r>
-    </w:p>
-    <w:p>
-      <w:r>
-        <w:t>Allows an app to access precise location.</w:t>
-      </w:r>
-    </w:p>
-    <w:p/>
-    <w:p>
-      <w:r>
-        <w:t>ACCESS_MEDIA_LOCATION</w:t>
-      </w:r>
-    </w:p>
-    <w:p>
-      <w:r>
-        <w:t>Allows an application to access any geographic locations persisted in the user's shared collection.</w:t>
-      </w:r>
-    </w:p>
-    <w:p/>
-    <w:p>
-      <w:r>
-        <w:rPr>
-          <w:highlight w:val="cyan"/>
-        </w:rPr>
-        <w:t>ACTIVITY_RECOGNITION</w:t>
-      </w:r>
-    </w:p>
-    <w:p>
-      <w:r>
-        <w:t>Allows an application to recognize physical activity.</w:t>
+    </w:p>
+    <w:p>
+      <w:r>
+        <w:t>Allows root access.</w:t>
+      </w:r>
+    </w:p>
+    <w:p>
+      <w:pPr>
+        <w:pStyle w:val="ListParagraph"/>
+        <w:numPr>
+          <w:ilvl w:val="0"/>
+          <w:numId w:val="4"/>
+        </w:numPr>
+      </w:pPr>
+      <w:r>
+        <w:t>Deprecated in API level 22.</w:t>
       </w:r>
     </w:p>
     <w:p>
@@ -418,11 +480,46 @@
           <w:color w:val="202124"/>
         </w:rPr>
       </w:pPr>
-      <w:r>
-        <w:rPr>
-          <w:color w:val="202124"/>
-          <w:highlight w:val="red"/>
-        </w:rPr>
+    </w:p>
+    <w:p>
+      <w:pPr>
+        <w:rPr>
+          <w:color w:val="202124"/>
+        </w:rPr>
+      </w:pPr>
+    </w:p>
+    <w:p>
+      <w:pPr>
+        <w:rPr>
+          <w:color w:val="202124"/>
+        </w:rPr>
+      </w:pPr>
+    </w:p>
+    <w:p>
+      <w:pPr>
+        <w:rPr>
+          <w:color w:val="202124"/>
+        </w:rPr>
+      </w:pPr>
+    </w:p>
+    <w:p>
+      <w:pPr>
+        <w:rPr>
+          <w:color w:val="202124"/>
+        </w:rPr>
+      </w:pPr>
+    </w:p>
+    <w:p>
+      <w:pPr>
+        <w:rPr>
+          <w:color w:val="202124"/>
+        </w:rPr>
+      </w:pPr>
+      <w:r>
+        <w:rPr>
+          <w:color w:val="202124"/>
+        </w:rPr>
+        <w:lastRenderedPageBreak/>
         <w:t>PROCESS_OUTGOING_CALLS</w:t>
       </w:r>
     </w:p>
@@ -454,19 +551,21 @@
         <w:rPr>
           <w:color w:val="202124"/>
         </w:rPr>
-        <w:t>This constant was deprecated in API level 29. Applications should use</w:t>
-      </w:r>
-      <w:r>
-        <w:rPr>
-          <w:color w:val="202124"/>
-        </w:rPr>
-        <w:t xml:space="preserve"> </w:t>
-      </w:r>
-      <w:r>
-        <w:rPr>
-          <w:color w:val="202124"/>
-        </w:rPr>
-        <w:t>CallRedirectionService instead of the Intent.ACTION_NEW_OUTGOING_CALL broadcast.</w:t>
+        <w:t xml:space="preserve">This constant was deprecated in API level 29. Applications should use CallRedirectionService instead of the </w:t>
+      </w:r>
+      <w:proofErr w:type="spellStart"/>
+      <w:r>
+        <w:rPr>
+          <w:color w:val="202124"/>
+        </w:rPr>
+        <w:t>Intent.ACTION_NEW_OUTGOING_CALL</w:t>
+      </w:r>
+      <w:proofErr w:type="spellEnd"/>
+      <w:r>
+        <w:rPr>
+          <w:color w:val="202124"/>
+        </w:rPr>
+        <w:t xml:space="preserve"> broadcast.</w:t>
       </w:r>
     </w:p>
     <w:p>
@@ -518,7 +617,6 @@
       <w:r>
         <w:rPr>
           <w:color w:val="202124"/>
-          <w:highlight w:val="red"/>
         </w:rPr>
         <w:t>READ_CALL_LOG</w:t>
       </w:r>
@@ -599,7 +697,6 @@
         <w:rPr>
           <w:color w:val="202124"/>
         </w:rPr>
-        <w:lastRenderedPageBreak/>
         <w:t>Allows an application to read from external storage.</w:t>
       </w:r>
     </w:p>
@@ -619,7 +716,6 @@
       <w:r>
         <w:rPr>
           <w:color w:val="202124"/>
-          <w:highlight w:val="red"/>
         </w:rPr>
         <w:t>READ_PHONE_NUMBERS</w:t>
       </w:r>
@@ -735,7 +831,6 @@
       <w:r>
         <w:rPr>
           <w:color w:val="202124"/>
-          <w:highlight w:val="cyan"/>
         </w:rPr>
         <w:t>RECEIVE_MMS</w:t>
       </w:r>
@@ -839,9 +934,6 @@
     <w:p/>
     <w:p>
       <w:r>
-        <w:rPr>
-          <w:highlight w:val="cyan"/>
-        </w:rPr>
         <w:t>WRITE_CALENDAR</w:t>
       </w:r>
     </w:p>
@@ -853,9 +945,6 @@
     <w:p/>
     <w:p>
       <w:r>
-        <w:rPr>
-          <w:highlight w:val="red"/>
-        </w:rPr>
         <w:t>WRITE_CALL_LOG</w:t>
       </w:r>
     </w:p>
@@ -929,9 +1018,6 @@
     <w:p/>
     <w:p>
       <w:r>
-        <w:rPr>
-          <w:highlight w:val="red"/>
-        </w:rPr>
         <w:t>ACCESS_NOTIFICATION_POLICY</w:t>
       </w:r>
     </w:p>
@@ -975,9 +1061,6 @@
     <w:p/>
     <w:p>
       <w:r>
-        <w:rPr>
-          <w:highlight w:val="cyan"/>
-        </w:rPr>
         <w:t>BROADCAST_STICKY</w:t>
       </w:r>
     </w:p>
@@ -1000,9 +1083,6 @@
     <w:p/>
     <w:p>
       <w:r>
-        <w:rPr>
-          <w:highlight w:val="cyan"/>
-        </w:rPr>
         <w:t>CHANGE_WIFI_MULTICAST_STATE</w:t>
       </w:r>
     </w:p>
@@ -1025,9 +1105,6 @@
     <w:p/>
     <w:p>
       <w:r>
-        <w:rPr>
-          <w:highlight w:val="red"/>
-        </w:rPr>
         <w:t>DISABLE_KEYGUARD</w:t>
       </w:r>
     </w:p>
@@ -1061,9 +1138,6 @@
     <w:p/>
     <w:p>
       <w:r>
-        <w:rPr>
-          <w:highlight w:val="cyan"/>
-        </w:rPr>
         <w:t>GET_PACKAGE_SIZE</w:t>
       </w:r>
     </w:p>
@@ -1129,9 +1203,6 @@
     </w:p>
     <w:p>
       <w:r>
-        <w:rPr>
-          <w:highlight w:val="red"/>
-        </w:rPr>
         <w:t>KILL_BACKGROUND_PROCESSES</w:t>
       </w:r>
     </w:p>
@@ -1143,9 +1214,6 @@
     <w:p/>
     <w:p>
       <w:r>
-        <w:rPr>
-          <w:highlight w:val="cyan"/>
-        </w:rPr>
         <w:t>MANAGE_OWN_CALLS</w:t>
       </w:r>
     </w:p>
@@ -1179,9 +1247,6 @@
     <w:p/>
     <w:p>
       <w:r>
-        <w:rPr>
-          <w:highlight w:val="red"/>
-        </w:rPr>
         <w:t>PERSISTENT_ACTIVITY</w:t>
       </w:r>
     </w:p>
@@ -1205,9 +1270,6 @@
     <w:p/>
     <w:p>
       <w:r>
-        <w:rPr>
-          <w:highlight w:val="cyan"/>
-        </w:rPr>
         <w:t>READ_SYNC_SETTINGS</w:t>
       </w:r>
     </w:p>
@@ -1219,9 +1281,6 @@
     <w:p/>
     <w:p>
       <w:r>
-        <w:rPr>
-          <w:highlight w:val="cyan"/>
-        </w:rPr>
         <w:t>READ_SYNC_STATS</w:t>
       </w:r>
     </w:p>
@@ -1244,9 +1303,6 @@
     <w:p/>
     <w:p>
       <w:r>
-        <w:rPr>
-          <w:highlight w:val="cyan"/>
-        </w:rPr>
         <w:t>REORDER_TASKS</w:t>
       </w:r>
     </w:p>
@@ -1258,9 +1314,6 @@
     <w:p/>
     <w:p>
       <w:r>
-        <w:rPr>
-          <w:highlight w:val="red"/>
-        </w:rPr>
         <w:t>REQUEST_DELETE_PACKAGES</w:t>
       </w:r>
     </w:p>
@@ -1272,9 +1325,6 @@
     <w:p/>
     <w:p>
       <w:r>
-        <w:rPr>
-          <w:highlight w:val="red"/>
-        </w:rPr>
         <w:t>REQUEST_IGNORE_BATTERY_OPTIMIZATIONS</w:t>
       </w:r>
     </w:p>
@@ -1305,9 +1355,6 @@
     <w:p/>
     <w:p>
       <w:r>
-        <w:rPr>
-          <w:highlight w:val="red"/>
-        </w:rPr>
         <w:t>SET_ALARM</w:t>
       </w:r>
     </w:p>
@@ -1398,15 +1445,13 @@
     </w:p>
     <w:p>
       <w:r>
+        <w:lastRenderedPageBreak/>
         <w:t>Allows using PowerManager WakeLocks to keep processor from sleeping or screen from dimming.</w:t>
       </w:r>
     </w:p>
     <w:p/>
     <w:p>
       <w:r>
-        <w:rPr>
-          <w:highlight w:val="cyan"/>
-        </w:rPr>
         <w:t>WRITE_SYNC_SETTINGS</w:t>
       </w:r>
     </w:p>
@@ -1415,16 +1460,6 @@
         <w:t>Allows applications to write the sync settings.</w:t>
       </w:r>
     </w:p>
-    <w:p/>
-    <w:p/>
-    <w:p/>
-    <w:p/>
-    <w:p/>
-    <w:p/>
-    <w:p/>
-    <w:p/>
-    <w:p/>
-    <w:p/>
     <w:p/>
     <w:p/>
     <w:p/>
@@ -1454,24 +1489,12 @@
     </w:p>
     <w:p>
       <w:r>
-        <w:t>Allows an application to collect battery statistics</w:t>
-      </w:r>
-      <w:r>
-        <w:t>.</w:t>
-      </w:r>
-    </w:p>
-    <w:p>
-      <w:pPr>
-        <w:rPr>
-          <w:highlight w:val="red"/>
-        </w:rPr>
-      </w:pPr>
-    </w:p>
-    <w:p>
-      <w:r>
-        <w:rPr>
-          <w:highlight w:val="red"/>
-        </w:rPr>
+        <w:t>Allows an application to collect battery statistics.</w:t>
+      </w:r>
+    </w:p>
+    <w:p/>
+    <w:p>
+      <w:r>
         <w:t>BIND_ACCESSIBILITY_SERVICE</w:t>
       </w:r>
     </w:p>
@@ -1483,9 +1506,6 @@
     <w:p/>
     <w:p>
       <w:r>
-        <w:rPr>
-          <w:highlight w:val="red"/>
-        </w:rPr>
         <w:t>BIND_DEVICE_ADMIN</w:t>
       </w:r>
     </w:p>
@@ -1497,6 +1517,17 @@
     <w:p/>
     <w:p>
       <w:r>
+        <w:t>CHANGE_CONFIGURATION</w:t>
+      </w:r>
+    </w:p>
+    <w:p>
+      <w:r>
+        <w:t>Allows an application to modify the current configuration, such as locale.</w:t>
+      </w:r>
+    </w:p>
+    <w:p/>
+    <w:p>
+      <w:r>
         <w:t>INTERACT_ACROSS_USERS</w:t>
       </w:r>
     </w:p>
@@ -1530,9 +1561,6 @@
     <w:p/>
     <w:p>
       <w:r>
-        <w:rPr>
-          <w:highlight w:val="cyan"/>
-        </w:rPr>
         <w:t>MANAGE_DOCUMENTS</w:t>
       </w:r>
     </w:p>
@@ -1555,14 +1583,12 @@
     <w:p/>
     <w:p>
       <w:r>
-        <w:rPr>
-          <w:highlight w:val="red"/>
-        </w:rPr>
         <w:t>MODIFY_PHONE_STATE</w:t>
       </w:r>
     </w:p>
     <w:p>
       <w:r>
+        <w:lastRenderedPageBreak/>
         <w:t>Allows modification of the telephony state - power on, mmi, etc.</w:t>
       </w:r>
     </w:p>
@@ -1580,9 +1606,6 @@
     <w:p/>
     <w:p>
       <w:r>
-        <w:rPr>
-          <w:highlight w:val="red"/>
-        </w:rPr>
         <w:t>PACKAGE_USAGE_STATS</w:t>
       </w:r>
     </w:p>
@@ -1607,9 +1630,6 @@
     <w:p/>
     <w:p>
       <w:r>
-        <w:rPr>
-          <w:highlight w:val="red"/>
-        </w:rPr>
         <w:t>READ_LOGS</w:t>
       </w:r>
     </w:p>
@@ -1632,9 +1652,6 @@
     <w:p/>
     <w:p>
       <w:r>
-        <w:rPr>
-          <w:highlight w:val="red"/>
-        </w:rPr>
         <w:t>REBOOT</w:t>
       </w:r>
     </w:p>
@@ -1657,9 +1674,6 @@
     <w:p/>
     <w:p>
       <w:r>
-        <w:rPr>
-          <w:highlight w:val="red"/>
-        </w:rPr>
         <w:t>STATUS_BAR</w:t>
       </w:r>
     </w:p>
@@ -1704,9 +1718,6 @@
     <w:p/>
     <w:p>
       <w:r>
-        <w:rPr>
-          <w:highlight w:val="red"/>
-        </w:rPr>
         <w:t>WRITE_SECURE_SETTINGS</w:t>
       </w:r>
     </w:p>
@@ -1727,6 +1738,34 @@
       </w:r>
     </w:p>
     <w:p/>
+    <w:p>
+      <w:hyperlink r:id="rId10" w:history="1">
+        <w:proofErr w:type="spellStart"/>
+        <w:r>
+          <w:rPr>
+            <w:rStyle w:val="Hyperlink"/>
+          </w:rPr>
+          <w:t>com.android.launcher.permission.WRITE_SETTINGS</w:t>
+        </w:r>
+        <w:proofErr w:type="spellEnd"/>
+      </w:hyperlink>
+    </w:p>
+    <w:p>
+      <w:r>
+        <w:t xml:space="preserve">Allows the app to change settings and shortcuts in Home, according to </w:t>
+      </w:r>
+      <w:hyperlink r:id="rId11" w:history="1">
+        <w:r>
+          <w:rPr>
+            <w:rStyle w:val="Hyperlink"/>
+          </w:rPr>
+          <w:t>this</w:t>
+        </w:r>
+      </w:hyperlink>
+      <w:r>
+        <w:t>.</w:t>
+      </w:r>
+    </w:p>
     <w:p/>
     <w:p/>
     <w:p/>
@@ -1757,7 +1796,7 @@
     </w:p>
     <w:p/>
     <w:p>
-      <w:hyperlink r:id="rId9" w:history="1">
+      <w:hyperlink r:id="rId12" w:history="1">
         <w:r>
           <w:rPr>
             <w:rStyle w:val="Hyperlink"/>
@@ -1773,7 +1812,7 @@
     </w:p>
     <w:p/>
     <w:p>
-      <w:hyperlink r:id="rId10" w:history="1">
+      <w:hyperlink r:id="rId13" w:history="1">
         <w:r>
           <w:rPr>
             <w:rStyle w:val="Hyperlink"/>
@@ -1789,7 +1828,7 @@
     </w:p>
     <w:p/>
     <w:p>
-      <w:hyperlink r:id="rId11" w:history="1">
+      <w:hyperlink r:id="rId14" w:history="1">
         <w:r>
           <w:rPr>
             <w:rStyle w:val="Hyperlink"/>
@@ -1805,7 +1844,7 @@
     </w:p>
     <w:p/>
     <w:p>
-      <w:hyperlink r:id="rId12" w:history="1">
+      <w:hyperlink r:id="rId15" w:history="1">
         <w:r>
           <w:rPr>
             <w:rStyle w:val="Hyperlink"/>
@@ -1851,7 +1890,7 @@
     </w:p>
     <w:p/>
     <w:p>
-      <w:hyperlink r:id="rId13" w:history="1">
+      <w:hyperlink r:id="rId16" w:history="1">
         <w:r>
           <w:rPr>
             <w:rStyle w:val="Hyperlink"/>
@@ -1867,7 +1906,7 @@
     </w:p>
     <w:p/>
     <w:p>
-      <w:hyperlink r:id="rId14" w:history="1">
+      <w:hyperlink r:id="rId17" w:history="1">
         <w:r>
           <w:rPr>
             <w:rStyle w:val="Hyperlink"/>
@@ -1883,7 +1922,7 @@
     </w:p>
     <w:p/>
     <w:p>
-      <w:hyperlink r:id="rId15" w:history="1">
+      <w:hyperlink r:id="rId18" w:history="1">
         <w:r>
           <w:rPr>
             <w:rStyle w:val="Hyperlink"/>
@@ -1899,7 +1938,7 @@
     </w:p>
     <w:p/>
     <w:p>
-      <w:hyperlink r:id="rId16" w:history="1">
+      <w:hyperlink r:id="rId19" w:history="1">
         <w:r>
           <w:rPr>
             <w:rStyle w:val="Hyperlink"/>
@@ -2003,9 +2042,6 @@
         <w:t>me.everything.badger.permission.BADGE_COUNT_WRITE</w:t>
       </w:r>
     </w:p>
-    <w:p/>
-    <w:p/>
-    <w:p/>
     <w:p/>
     <w:p/>
     <w:p/>
@@ -2106,6 +2142,118 @@
 <file path=word/numbering.xml><?xml version="1.0" encoding="utf-8"?>
 <w:numbering xmlns:wpc="http://schemas.microsoft.com/office/word/2010/wordprocessingCanvas" xmlns:cx="http://schemas.microsoft.com/office/drawing/2014/chartex" xmlns:cx1="http://schemas.microsoft.com/office/drawing/2015/9/8/chartex" xmlns:cx2="http://schemas.microsoft.com/office/drawing/2015/10/21/chartex" xmlns:cx3="http://schemas.microsoft.com/office/drawing/2016/5/9/chartex" xmlns:cx4="http://schemas.microsoft.com/office/drawing/2016/5/10/chartex" xmlns:cx5="http://schemas.microsoft.com/office/drawing/2016/5/11/chartex" xmlns:cx6="http://schemas.microsoft.com/office/drawing/2016/5/12/chartex" xmlns:cx7="http://schemas.microsoft.com/office/drawing/2016/5/13/chartex" xmlns:cx8="http://schemas.microsoft.com/office/drawing/2016/5/14/chartex" xmlns:mc="http://schemas.openxmlformats.org/markup-compatibility/2006" xmlns:aink="http://schemas.microsoft.com/office/drawing/2016/ink" xmlns:am3d="http://schemas.microsoft.com/office/drawing/2017/model3d" xmlns:o="urn:schemas-microsoft-com:office:office" xmlns:r="http://schemas.openxmlformats.org/officeDocument/2006/relationships" xmlns:m="http://schemas.openxmlformats.org/officeDocument/2006/math" xmlns:v="urn:schemas-microsoft-com:vml" xmlns:wp14="http://schemas.microsoft.com/office/word/2010/wordprocessingDrawing" xmlns:wp="http://schemas.openxmlformats.org/drawingml/2006/wordprocessingDrawing" xmlns:w10="urn:schemas-microsoft-com:office:word" xmlns:w="http://schemas.openxmlformats.org/wordprocessingml/2006/main" xmlns:w14="http://schemas.microsoft.com/office/word/2010/wordml" xmlns:w15="http://schemas.microsoft.com/office/word/2012/wordml" xmlns:w16cex="http://schemas.microsoft.com/office/word/2018/wordml/cex" xmlns:w16cid="http://schemas.microsoft.com/office/word/2016/wordml/cid" xmlns:w16="http://schemas.microsoft.com/office/word/2018/wordml" xmlns:w16se="http://schemas.microsoft.com/office/word/2015/wordml/symex" xmlns:wpg="http://schemas.microsoft.com/office/word/2010/wordprocessingGroup" xmlns:wpi="http://schemas.microsoft.com/office/word/2010/wordprocessingInk" xmlns:wne="http://schemas.microsoft.com/office/word/2006/wordml" xmlns:wps="http://schemas.microsoft.com/office/word/2010/wordprocessingShape" mc:Ignorable="w14 w15 w16se w16cid w16 w16cex wp14">
   <w:abstractNum w:abstractNumId="0" w15:restartNumberingAfterBreak="0">
+    <w:nsid w:val="05693287"/>
+    <w:multiLevelType w:val="hybridMultilevel"/>
+    <w:tmpl w:val="1F8A4204"/>
+    <w:lvl w:ilvl="0" w:tplc="C09477D2">
+      <w:numFmt w:val="bullet"/>
+      <w:lvlText w:val=""/>
+      <w:lvlJc w:val="left"/>
+      <w:pPr>
+        <w:ind w:left="720" w:hanging="360"/>
+      </w:pPr>
+      <w:rPr>
+        <w:rFonts w:ascii="Symbol" w:eastAsiaTheme="minorHAnsi" w:hAnsi="Symbol" w:cs="Times New Roman" w:hint="default"/>
+      </w:rPr>
+    </w:lvl>
+    <w:lvl w:ilvl="1" w:tplc="04090003">
+      <w:start w:val="1"/>
+      <w:numFmt w:val="bullet"/>
+      <w:lvlText w:val="o"/>
+      <w:lvlJc w:val="left"/>
+      <w:pPr>
+        <w:ind w:left="1440" w:hanging="360"/>
+      </w:pPr>
+      <w:rPr>
+        <w:rFonts w:ascii="Courier New" w:hAnsi="Courier New" w:cs="Courier New" w:hint="default"/>
+      </w:rPr>
+    </w:lvl>
+    <w:lvl w:ilvl="2" w:tplc="04090005" w:tentative="1">
+      <w:start w:val="1"/>
+      <w:numFmt w:val="bullet"/>
+      <w:lvlText w:val=""/>
+      <w:lvlJc w:val="left"/>
+      <w:pPr>
+        <w:ind w:left="2160" w:hanging="360"/>
+      </w:pPr>
+      <w:rPr>
+        <w:rFonts w:ascii="Wingdings" w:hAnsi="Wingdings" w:hint="default"/>
+      </w:rPr>
+    </w:lvl>
+    <w:lvl w:ilvl="3" w:tplc="04090001" w:tentative="1">
+      <w:start w:val="1"/>
+      <w:numFmt w:val="bullet"/>
+      <w:lvlText w:val=""/>
+      <w:lvlJc w:val="left"/>
+      <w:pPr>
+        <w:ind w:left="2880" w:hanging="360"/>
+      </w:pPr>
+      <w:rPr>
+        <w:rFonts w:ascii="Symbol" w:hAnsi="Symbol" w:hint="default"/>
+      </w:rPr>
+    </w:lvl>
+    <w:lvl w:ilvl="4" w:tplc="04090003" w:tentative="1">
+      <w:start w:val="1"/>
+      <w:numFmt w:val="bullet"/>
+      <w:lvlText w:val="o"/>
+      <w:lvlJc w:val="left"/>
+      <w:pPr>
+        <w:ind w:left="3600" w:hanging="360"/>
+      </w:pPr>
+      <w:rPr>
+        <w:rFonts w:ascii="Courier New" w:hAnsi="Courier New" w:cs="Courier New" w:hint="default"/>
+      </w:rPr>
+    </w:lvl>
+    <w:lvl w:ilvl="5" w:tplc="04090005" w:tentative="1">
+      <w:start w:val="1"/>
+      <w:numFmt w:val="bullet"/>
+      <w:lvlText w:val=""/>
+      <w:lvlJc w:val="left"/>
+      <w:pPr>
+        <w:ind w:left="4320" w:hanging="360"/>
+      </w:pPr>
+      <w:rPr>
+        <w:rFonts w:ascii="Wingdings" w:hAnsi="Wingdings" w:hint="default"/>
+      </w:rPr>
+    </w:lvl>
+    <w:lvl w:ilvl="6" w:tplc="04090001" w:tentative="1">
+      <w:start w:val="1"/>
+      <w:numFmt w:val="bullet"/>
+      <w:lvlText w:val=""/>
+      <w:lvlJc w:val="left"/>
+      <w:pPr>
+        <w:ind w:left="5040" w:hanging="360"/>
+      </w:pPr>
+      <w:rPr>
+        <w:rFonts w:ascii="Symbol" w:hAnsi="Symbol" w:hint="default"/>
+      </w:rPr>
+    </w:lvl>
+    <w:lvl w:ilvl="7" w:tplc="04090003" w:tentative="1">
+      <w:start w:val="1"/>
+      <w:numFmt w:val="bullet"/>
+      <w:lvlText w:val="o"/>
+      <w:lvlJc w:val="left"/>
+      <w:pPr>
+        <w:ind w:left="5760" w:hanging="360"/>
+      </w:pPr>
+      <w:rPr>
+        <w:rFonts w:ascii="Courier New" w:hAnsi="Courier New" w:cs="Courier New" w:hint="default"/>
+      </w:rPr>
+    </w:lvl>
+    <w:lvl w:ilvl="8" w:tplc="04090005" w:tentative="1">
+      <w:start w:val="1"/>
+      <w:numFmt w:val="bullet"/>
+      <w:lvlText w:val=""/>
+      <w:lvlJc w:val="left"/>
+      <w:pPr>
+        <w:ind w:left="6480" w:hanging="360"/>
+      </w:pPr>
+      <w:rPr>
+        <w:rFonts w:ascii="Wingdings" w:hAnsi="Wingdings" w:hint="default"/>
+      </w:rPr>
+    </w:lvl>
+  </w:abstractNum>
+  <w:abstractNum w:abstractNumId="1" w15:restartNumberingAfterBreak="0">
     <w:nsid w:val="349461B7"/>
     <w:multiLevelType w:val="hybridMultilevel"/>
     <w:tmpl w:val="BDACF45C"/>
@@ -2217,7 +2365,7 @@
       </w:rPr>
     </w:lvl>
   </w:abstractNum>
-  <w:abstractNum w:abstractNumId="1" w15:restartNumberingAfterBreak="0">
+  <w:abstractNum w:abstractNumId="2" w15:restartNumberingAfterBreak="0">
     <w:nsid w:val="37E6388F"/>
     <w:multiLevelType w:val="hybridMultilevel"/>
     <w:tmpl w:val="E5F23202"/>
@@ -2330,7 +2478,7 @@
       </w:rPr>
     </w:lvl>
   </w:abstractNum>
-  <w:abstractNum w:abstractNumId="2" w15:restartNumberingAfterBreak="0">
+  <w:abstractNum w:abstractNumId="3" w15:restartNumberingAfterBreak="0">
     <w:nsid w:val="52392CB5"/>
     <w:multiLevelType w:val="hybridMultilevel"/>
     <w:tmpl w:val="26C83200"/>
@@ -2422,12 +2570,15 @@
     </w:lvl>
   </w:abstractNum>
   <w:num w:numId="1">
+    <w:abstractNumId w:val="3"/>
+  </w:num>
+  <w:num w:numId="2">
     <w:abstractNumId w:val="2"/>
   </w:num>
-  <w:num w:numId="2">
+  <w:num w:numId="3">
     <w:abstractNumId w:val="1"/>
   </w:num>
-  <w:num w:numId="3">
+  <w:num w:numId="4">
     <w:abstractNumId w:val="0"/>
   </w:num>
 </w:numbering>

</xml_diff>

<commit_message>
Beginning heuristic risk assessment and reading data from victim device
</commit_message>
<xml_diff>
--- a/Permission Descriptions.docx
+++ b/Permission Descriptions.docx
@@ -988,6 +988,33 @@
     <w:p/>
     <w:p/>
     <w:p/>
+    <w:p/>
+    <w:p/>
+    <w:p/>
+    <w:p/>
+    <w:p/>
+    <w:p/>
+    <w:p/>
+    <w:p/>
+    <w:p/>
+    <w:p/>
+    <w:p/>
+    <w:p/>
+    <w:p/>
+    <w:p/>
+    <w:p/>
+    <w:p/>
+    <w:p/>
+    <w:p/>
+    <w:p/>
+    <w:p/>
+    <w:p/>
+    <w:p/>
+    <w:p/>
+    <w:p/>
+    <w:p/>
+    <w:p/>
+    <w:p/>
     <w:p>
       <w:pPr>
         <w:jc w:val="center"/>
@@ -1001,6 +1028,7 @@
           <w:sz w:val="28"/>
           <w:szCs w:val="28"/>
         </w:rPr>
+        <w:lastRenderedPageBreak/>
         <w:t>Normal</w:t>
       </w:r>
     </w:p>
@@ -1170,6 +1198,7 @@
     <w:p/>
     <w:p>
       <w:r>
+        <w:lastRenderedPageBreak/>
         <w:t>com.android.launcher.permission.INSTALL_SHORTCUT</w:t>
       </w:r>
     </w:p>
@@ -1337,6 +1366,7 @@
     <w:p/>
     <w:p>
       <w:r>
+        <w:lastRenderedPageBreak/>
         <w:t>RESTART_PACKAGES</w:t>
       </w:r>
     </w:p>
@@ -1445,7 +1475,6 @@
     </w:p>
     <w:p>
       <w:r>
-        <w:lastRenderedPageBreak/>
         <w:t>Allows using PowerManager WakeLocks to keep processor from sleeping or screen from dimming.</w:t>
       </w:r>
     </w:p>
@@ -1460,6 +1489,16 @@
         <w:t>Allows applications to write the sync settings.</w:t>
       </w:r>
     </w:p>
+    <w:p/>
+    <w:p/>
+    <w:p/>
+    <w:p/>
+    <w:p/>
+    <w:p/>
+    <w:p/>
+    <w:p/>
+    <w:p/>
+    <w:p/>
     <w:p/>
     <w:p/>
     <w:p/>
@@ -1478,6 +1517,7 @@
           <w:sz w:val="28"/>
           <w:szCs w:val="28"/>
         </w:rPr>
+        <w:lastRenderedPageBreak/>
         <w:t>Signature</w:t>
       </w:r>
     </w:p>
@@ -1588,7 +1628,6 @@
     </w:p>
     <w:p>
       <w:r>
-        <w:lastRenderedPageBreak/>
         <w:t>Allows modification of the telephony state - power on, mmi, etc.</w:t>
       </w:r>
     </w:p>
@@ -1623,6 +1662,7 @@
         </w:numPr>
       </w:pPr>
       <w:r>
+        <w:lastRenderedPageBreak/>
         <w:t>Declaring the permission implies intention to use the API and the user of the device can grant permission through the Settings application.</w:t>
       </w:r>
     </w:p>

</xml_diff>

<commit_message>
More GUI design, experimenting with risk assessment
</commit_message>
<xml_diff>
--- a/Permission Descriptions.docx
+++ b/Permission Descriptions.docx
@@ -121,6 +121,46 @@
     <w:p/>
     <w:p>
       <w:r>
+        <w:t>READ_HISTORY_BOOKMARKS</w:t>
+      </w:r>
+    </w:p>
+    <w:p/>
+    <w:p>
+      <w:r>
+        <w:t>READ_USER_DICTIONARY</w:t>
+      </w:r>
+    </w:p>
+    <w:p>
+      <w:r>
+        <w:t>Deprecated in API level 23.</w:t>
+      </w:r>
+    </w:p>
+    <w:p/>
+    <w:p>
+      <w:r>
+        <w:t>WRITE_USER_DICTIONARY</w:t>
+      </w:r>
+    </w:p>
+    <w:p>
+      <w:r>
+        <w:t>Deprecated in API level 23.</w:t>
+      </w:r>
+    </w:p>
+    <w:p/>
+    <w:p>
+      <w:r>
+        <w:t>SUBSCRIBED_FEEDS_READ</w:t>
+      </w:r>
+    </w:p>
+    <w:p/>
+    <w:p>
+      <w:r>
+        <w:t>SUBSCRIBED_FEEDS_WRITE</w:t>
+      </w:r>
+    </w:p>
+    <w:p/>
+    <w:p>
+      <w:r>
         <w:t>com.android.browser.permission.READ_HISTORY_BOOKMARKS</w:t>
       </w:r>
     </w:p>
@@ -132,60 +172,12 @@
     <w:p/>
     <w:p>
       <w:r>
-        <w:t>READ_USER_DICTIONARY</w:t>
+        <w:t>com.android.browser.permission.WRITE_HISTORY_BOOKMARKS</w:t>
       </w:r>
     </w:p>
     <w:p>
       <w:r>
         <w:t>Deprecated in API level 23.</w:t>
-      </w:r>
-    </w:p>
-    <w:p/>
-    <w:p>
-      <w:r>
-        <w:t>WRITE_USER_DICTIONARY</w:t>
-      </w:r>
-    </w:p>
-    <w:p>
-      <w:r>
-        <w:t>Deprecated in API level 23.</w:t>
-      </w:r>
-    </w:p>
-    <w:p/>
-    <w:p>
-      <w:r>
-        <w:t>com.android.browser.permission.WRITE_HISTORY_BOOKMARKS</w:t>
-      </w:r>
-    </w:p>
-    <w:p>
-      <w:r>
-        <w:t>Deprecated in API level 23.</w:t>
-      </w:r>
-    </w:p>
-    <w:p/>
-    <w:p>
-      <w:proofErr w:type="spellStart"/>
-      <w:r>
-        <w:t>android.permission.SUBSCRIBED_FEEDS_READ</w:t>
-      </w:r>
-      <w:proofErr w:type="spellEnd"/>
-    </w:p>
-    <w:p>
-      <w:r>
-        <w:t>Removed.</w:t>
-      </w:r>
-    </w:p>
-    <w:p/>
-    <w:p>
-      <w:proofErr w:type="spellStart"/>
-      <w:r>
-        <w:t>android.permission.SUBSCRIBED_FEEDS_WRITE</w:t>
-      </w:r>
-      <w:proofErr w:type="spellEnd"/>
-    </w:p>
-    <w:p>
-      <w:r>
-        <w:t>Removed.</w:t>
       </w:r>
     </w:p>
     <w:p/>
@@ -228,14 +220,12 @@
     <w:p/>
     <w:p>
       <w:hyperlink r:id="rId8" w:history="1">
-        <w:proofErr w:type="spellStart"/>
         <w:r>
           <w:rPr>
             <w:rStyle w:val="Hyperlink"/>
           </w:rPr>
           <w:t>android.app.action.DEVICE_ADMIN_ENABLED</w:t>
         </w:r>
-        <w:proofErr w:type="spellEnd"/>
       </w:hyperlink>
     </w:p>
     <w:p>
@@ -252,13 +242,7 @@
         </w:numPr>
       </w:pPr>
       <w:r>
-        <w:t>“</w:t>
-      </w:r>
-      <w:r>
-        <w:t>These APIs allow you to create security-aware apps that are useful in enterprise settings, in which IT professionals require rich control over employee devices.</w:t>
-      </w:r>
-      <w:r>
-        <w:t>”</w:t>
+        <w:t>“These APIs allow you to create security-aware apps that are useful in enterprise settings, in which IT professionals require rich control over employee devices.”</w:t>
       </w:r>
     </w:p>
     <w:p>
@@ -270,10 +254,7 @@
         </w:numPr>
       </w:pPr>
       <w:r>
-        <w:t>“</w:t>
-      </w:r>
-      <w:r>
-        <w:t>Here are examples of the types of apps that might use the Device Administration API:</w:t>
+        <w:t>“Here are examples of the types of apps that might use the Device Administration API:</w:t>
       </w:r>
     </w:p>
     <w:p>
@@ -309,10 +290,7 @@
         </w:numPr>
       </w:pPr>
       <w:r>
-        <w:t>Device management services and apps.</w:t>
-      </w:r>
-      <w:r>
-        <w:t>”</w:t>
+        <w:t>Device management services and apps.”</w:t>
       </w:r>
     </w:p>
     <w:p/>
@@ -551,21 +529,7 @@
         <w:rPr>
           <w:color w:val="202124"/>
         </w:rPr>
-        <w:t xml:space="preserve">This constant was deprecated in API level 29. Applications should use CallRedirectionService instead of the </w:t>
-      </w:r>
-      <w:proofErr w:type="spellStart"/>
-      <w:r>
-        <w:rPr>
-          <w:color w:val="202124"/>
-        </w:rPr>
-        <w:t>Intent.ACTION_NEW_OUTGOING_CALL</w:t>
-      </w:r>
-      <w:proofErr w:type="spellEnd"/>
-      <w:r>
-        <w:rPr>
-          <w:color w:val="202124"/>
-        </w:rPr>
-        <w:t xml:space="preserve"> broadcast.</w:t>
+        <w:t>This constant was deprecated in API level 29. Applications should use CallRedirectionService instead of the Intent.ACTION_NEW_OUTGOING_CALL broadcast.</w:t>
       </w:r>
     </w:p>
     <w:p>
@@ -1557,6 +1521,28 @@
     <w:p/>
     <w:p>
       <w:r>
+        <w:t>BIND_NOTIFICATION_LISTENER_SERVICE</w:t>
+      </w:r>
+    </w:p>
+    <w:p>
+      <w:r>
+        <w:t>Must be required by an NotificationListenerService, to ensure that only the system can bind to it.</w:t>
+      </w:r>
+    </w:p>
+    <w:p/>
+    <w:p>
+      <w:r>
+        <w:t>CAPTURE_AUDIO_OUTPUT</w:t>
+      </w:r>
+    </w:p>
+    <w:p>
+      <w:r>
+        <w:t>Allows an application to capture audio output. Use the CAPTURE_MEDIA_OUTPUT permission if only the USAGE_UNKNOWN), USAGE_MEDIA) or USAGE_GAME) usages are intended to be captured.</w:t>
+      </w:r>
+    </w:p>
+    <w:p/>
+    <w:p>
+      <w:r>
         <w:t>CHANGE_CONFIGURATION</w:t>
       </w:r>
     </w:p>
@@ -1634,6 +1620,7 @@
     <w:p/>
     <w:p>
       <w:r>
+        <w:lastRenderedPageBreak/>
         <w:t>OVERRIDE_WIFI_CONFIG</w:t>
       </w:r>
     </w:p>
@@ -1662,7 +1649,6 @@
         </w:numPr>
       </w:pPr>
       <w:r>
-        <w:lastRenderedPageBreak/>
         <w:t>Declaring the permission implies intention to use the API and the user of the device can grant permission through the Settings application.</w:t>
       </w:r>
     </w:p>
@@ -1780,18 +1766,17 @@
     <w:p/>
     <w:p>
       <w:hyperlink r:id="rId10" w:history="1">
-        <w:proofErr w:type="spellStart"/>
         <w:r>
           <w:rPr>
             <w:rStyle w:val="Hyperlink"/>
           </w:rPr>
           <w:t>com.android.launcher.permission.WRITE_SETTINGS</w:t>
         </w:r>
-        <w:proofErr w:type="spellEnd"/>
       </w:hyperlink>
     </w:p>
     <w:p>
       <w:r>
+        <w:lastRenderedPageBreak/>
         <w:t xml:space="preserve">Allows the app to change settings and shortcuts in Home, according to </w:t>
       </w:r>
       <w:hyperlink r:id="rId11" w:history="1">

</xml_diff>